<commit_message>
--Fixed sw description document
</commit_message>
<xml_diff>
--- a/docs/FoodDelivery System.docx
+++ b/docs/FoodDelivery System.docx
@@ -1,188 +1,237 @@
 
 <file path=word/document.xml><?xml version="1.0" encoding="utf-8"?>
-<w:document xmlns:mc="http://schemas.openxmlformats.org/markup-compatibility/2006" xmlns:o="urn:schemas-microsoft-com:office:office" xmlns:r="http://schemas.openxmlformats.org/officeDocument/2006/relationships" xmlns:m="http://schemas.openxmlformats.org/officeDocument/2006/math" xmlns:v="urn:schemas-microsoft-com:vml" xmlns:wp="http://schemas.openxmlformats.org/drawingml/2006/wordprocessingDrawing" xmlns:w10="urn:schemas-microsoft-com:office:word" xmlns:w="http://schemas.openxmlformats.org/wordprocessingml/2006/main" xmlns:wne="http://schemas.microsoft.com/office/word/2006/wordml" xmlns:sl="http://schemas.openxmlformats.org/schemaLibrary/2006/main" xmlns:a="http://schemas.openxmlformats.org/drawingml/2006/main" xmlns:pic="http://schemas.openxmlformats.org/drawingml/2006/picture" xmlns:c="http://schemas.openxmlformats.org/drawingml/2006/chart" xmlns:lc="http://schemas.openxmlformats.org/drawingml/2006/lockedCanvas" xmlns:dgm="http://schemas.openxmlformats.org/drawingml/2006/diagram" xmlns:wps="http://schemas.microsoft.com/office/word/2010/wordprocessingShape" xmlns:wpg="http://schemas.microsoft.com/office/word/2010/wordprocessingGroup" xmlns:w14="http://schemas.microsoft.com/office/word/2010/wordml" xmlns:w15="http://schemas.microsoft.com/office/word/2012/wordml">
+<w:document xmlns:o="urn:schemas-microsoft-com:office:office" xmlns:r="http://schemas.openxmlformats.org/officeDocument/2006/relationships" xmlns:v="urn:schemas-microsoft-com:vml" xmlns:w="http://schemas.openxmlformats.org/wordprocessingml/2006/main" xmlns:w10="urn:schemas-microsoft-com:office:word" xmlns:wp="http://schemas.openxmlformats.org/drawingml/2006/wordprocessingDrawing" xmlns:wps="http://schemas.microsoft.com/office/word/2010/wordprocessingShape" xmlns:wpg="http://schemas.microsoft.com/office/word/2010/wordprocessingGroup" xmlns:mc="http://schemas.openxmlformats.org/markup-compatibility/2006" xmlns:wp14="http://schemas.microsoft.com/office/word/2010/wordprocessingDrawing" xmlns:w14="http://schemas.microsoft.com/office/word/2010/wordml" mc:Ignorable="w14 wp14">
   <w:body>
     <w:p>
       <w:pPr>
         <w:pStyle w:val="Title"/>
         <w:jc w:val="center"/>
         <w:rPr>
-          <w:rFonts w:ascii="Times New Roman" w:cs="Times New Roman" w:eastAsia="Times New Roman" w:hAnsi="Times New Roman"/>
+          <w:rFonts w:ascii="Times New Roman" w:hAnsi="Times New Roman" w:eastAsia="Times New Roman" w:cs="Times New Roman"/>
           <w:sz w:val="48"/>
           <w:szCs w:val="48"/>
         </w:rPr>
       </w:pPr>
-      <w:bookmarkStart w:colFirst="0" w:colLast="0" w:name="_1r3acx8dw901" w:id="0"/>
+      <w:bookmarkStart w:id="0" w:name="_1r3acx8dw901"/>
       <w:bookmarkEnd w:id="0"/>
       <w:r>
         <w:rPr>
-          <w:rFonts w:ascii="Times New Roman" w:cs="Times New Roman" w:eastAsia="Times New Roman" w:hAnsi="Times New Roman"/>
+          <w:rFonts w:eastAsia="Times New Roman" w:cs="Times New Roman" w:ascii="Times New Roman" w:hAnsi="Times New Roman"/>
           <w:sz w:val="48"/>
           <w:szCs w:val="48"/>
-          <w:rtl w:val="0"/>
-        </w:rPr>
-        <w:t xml:space="preserve">FoodDelivery System</w:t>
-      </w:r>
-    </w:p>
-    <w:p>
-      <w:pPr>
+        </w:rPr>
+        <w:t>FoodDelivery System</w:t>
+      </w:r>
+    </w:p>
+    <w:p>
+      <w:pPr>
+        <w:pStyle w:val="Normal"/>
         <w:jc w:val="center"/>
         <w:rPr>
-          <w:b w:val="1"/>
-          <w:i w:val="1"/>
-        </w:rPr>
-      </w:pPr>
-      <w:r>
-        <w:rPr>
-          <w:b w:val="1"/>
-          <w:i w:val="1"/>
-          <w:rtl w:val="0"/>
-        </w:rPr>
-        <w:t xml:space="preserve">System that allows restaurants to accept delivery orders online and provides clients with simple and fast way to place orders</w:t>
-      </w:r>
-    </w:p>
-    <w:p>
-      <w:pPr>
+          <w:b/>
+          <w:b/>
+          <w:i/>
+          <w:i/>
+        </w:rPr>
+      </w:pPr>
+      <w:r>
+        <w:rPr>
+          <w:b/>
+          <w:i/>
+        </w:rPr>
+        <w:t>System that allows restaurants to accept delivery orders online and provides clients with simple and fast way to place orders</w:t>
+      </w:r>
+    </w:p>
+    <w:p>
+      <w:pPr>
+        <w:pStyle w:val="Normal"/>
         <w:jc w:val="center"/>
         <w:rPr>
-          <w:b w:val="1"/>
-          <w:i w:val="1"/>
-        </w:rPr>
-      </w:pPr>
-      <w:r>
-        <w:rPr>
-          <w:rtl w:val="0"/>
-        </w:rPr>
-      </w:r>
-    </w:p>
-    <w:p>
-      <w:pPr>
-        <w:rPr/>
-      </w:pPr>
-      <w:r>
-        <w:rPr>
-          <w:rtl w:val="0"/>
-        </w:rPr>
-      </w:r>
-    </w:p>
-    <w:p>
-      <w:pPr>
+          <w:b/>
+          <w:b/>
+          <w:i/>
+          <w:i/>
+        </w:rPr>
+      </w:pPr>
+      <w:r>
+        <w:rPr>
+          <w:b/>
+          <w:i/>
+        </w:rPr>
+      </w:r>
+    </w:p>
+    <w:p>
+      <w:pPr>
+        <w:pStyle w:val="Normal"/>
+        <w:rPr/>
+      </w:pPr>
+      <w:r>
+        <w:rPr/>
+      </w:r>
+    </w:p>
+    <w:p>
+      <w:pPr>
+        <w:pStyle w:val="Normal"/>
         <w:jc w:val="both"/>
         <w:rPr/>
       </w:pPr>
       <w:r>
-        <w:rPr>
-          <w:rtl w:val="0"/>
-        </w:rPr>
-        <w:t xml:space="preserve">The main purpose of this system is to provide restaurants, cafes or other food establishments with ability to sell their foods online by quickly and easily managing an online menu, which customer can browse and after that place an order.</w:t>
-      </w:r>
-    </w:p>
-    <w:p>
-      <w:pPr>
+        <w:rPr/>
+        <w:t>The main purpose of this system is to provide restaurants, cafes or other food establishments with ability to sell their foods online by quickly and easily managing an online menu, which customer can browse and after that place an order.</w:t>
+      </w:r>
+    </w:p>
+    <w:p>
+      <w:pPr>
+        <w:pStyle w:val="Normal"/>
         <w:jc w:val="both"/>
         <w:rPr/>
       </w:pPr>
       <w:r>
         <w:rPr>
-          <w:b w:val="1"/>
-          <w:rtl w:val="0"/>
+          <w:b/>
         </w:rPr>
         <w:t xml:space="preserve">Customer(guest) </w:t>
       </w:r>
       <w:r>
-        <w:rPr>
-          <w:rtl w:val="0"/>
-        </w:rPr>
-        <w:t xml:space="preserve">has the ability to browse menu, select items, view their detailed information, add them to cart, where quantity of some items can be edited or some of them may be removed. After all of this steps he will have an option to place an order for processing. All that time guests are able to register in the system, which brings additional functionality.</w:t>
-      </w:r>
-    </w:p>
-    <w:p>
-      <w:pPr>
+        <w:rPr/>
+        <w:t>has the ability to browse menu, select items, view their detailed information, add them to cart, where quantity of some items can be edited or some of them may be removed. After all of this steps he will have an option to place an order for processing. All that time guests are able to register in the system, which brings additional functionality.</w:t>
+      </w:r>
+    </w:p>
+    <w:p>
+      <w:pPr>
+        <w:pStyle w:val="Normal"/>
         <w:jc w:val="both"/>
         <w:rPr/>
       </w:pPr>
       <w:r>
         <w:rPr>
-          <w:b w:val="1"/>
-          <w:rtl w:val="0"/>
+          <w:b/>
         </w:rPr>
         <w:t xml:space="preserve">Customer(user), </w:t>
       </w:r>
       <w:r>
-        <w:rPr>
-          <w:rtl w:val="0"/>
-        </w:rPr>
-        <w:t xml:space="preserve">has all of the functionality that is presented to the guests plus an extra features such as bonus receivements, ability to add, edit, remove payment or delivery information, use this information when placing orders, view orders history, save state of the cart, edit/remove profile.</w:t>
-      </w:r>
-    </w:p>
-    <w:p>
-      <w:pPr>
+        <w:rPr/>
+        <w:t>has all of the functionality that is presented to the guests plus an extra features such as bonus receivements, ability to add, edit, remove payment or delivery information, use this information when placing orders, view orders history, save state of the cart, edit/remove profile.</w:t>
+      </w:r>
+    </w:p>
+    <w:p>
+      <w:pPr>
+        <w:pStyle w:val="Normal"/>
         <w:jc w:val="both"/>
         <w:rPr/>
       </w:pPr>
       <w:r>
         <w:rPr>
-          <w:b w:val="1"/>
-          <w:rtl w:val="0"/>
-        </w:rPr>
-        <w:t xml:space="preserve">Restaurant(admin), </w:t>
-      </w:r>
-      <w:r>
-        <w:rPr>
-          <w:rtl w:val="0"/>
-        </w:rPr>
-        <w:t xml:space="preserve">can process order information, placed by customers, confirm or reject them. Add, edit, remove items from menu, put discounts or bonuses on them. Create, update, remove categories by which food items can be filtered by consumers, assign those filters to the items in menu. Edit all information about establishment that system represents. </w:t>
-      </w:r>
-      <w:r>
-        <w:rPr>
-          <w:rtl w:val="0"/>
-        </w:rPr>
+          <w:b/>
+        </w:rPr>
+        <w:t>Restaurant(</w:t>
+      </w:r>
+      <w:r>
+        <w:rPr>
+          <w:b/>
+        </w:rPr>
+        <w:t>order manager</w:t>
+      </w:r>
+      <w:r>
+        <w:rPr>
+          <w:b/>
+        </w:rPr>
+        <w:t xml:space="preserve">), </w:t>
+      </w:r>
+      <w:r>
+        <w:rPr/>
+        <w:t xml:space="preserve">can process order information, placed by customers, confirm or reject them. </w:t>
+      </w:r>
+      <w:r>
+        <w:rPr/>
+        <w:t xml:space="preserve">Put estimates on delivery, updatedelivery status. </w:t>
+      </w:r>
+      <w:r>
+        <w:rPr/>
+        <w:t>Add, edit, remove items from menu, put discounts or bonuses on them.</w:t>
+      </w:r>
+    </w:p>
+    <w:p>
+      <w:pPr>
+        <w:pStyle w:val="Normal"/>
+        <w:jc w:val="both"/>
+        <w:rPr/>
+      </w:pPr>
+      <w:r>
+        <w:rPr>
+          <w:b/>
+          <w:bCs/>
+        </w:rPr>
+        <w:t>Admin,</w:t>
+      </w:r>
+      <w:r>
+        <w:rPr>
+          <w:b w:val="false"/>
+          <w:bCs w:val="false"/>
+        </w:rPr>
+        <w:t xml:space="preserve"> has </w:t>
+      </w:r>
+      <w:r>
+        <w:rPr>
+          <w:b w:val="false"/>
+          <w:bCs w:val="false"/>
+        </w:rPr>
+        <w:t>the broadest privilages, primarily managing the infrastructure of site content: create and manage content types, create content filters, create and manage content categories, user and role managment.</w:t>
       </w:r>
     </w:p>
     <w:sectPr>
-      <w:pgSz w:h="15840" w:w="12240"/>
-      <w:pgMar w:bottom="1440" w:top="630" w:left="1440" w:right="1440" w:header="720" w:footer="720"/>
-      <w:pgNumType w:start="1"/>
+      <w:type w:val="nextPage"/>
+      <w:pgSz w:w="12240" w:h="15840"/>
+      <w:pgMar w:left="1440" w:right="1440" w:header="0" w:top="630" w:footer="0" w:bottom="1440" w:gutter="0"/>
+      <w:pgNumType w:start="1" w:fmt="decimal"/>
+      <w:formProt w:val="false"/>
+      <w:textDirection w:val="lrTb"/>
+      <w:docGrid w:type="default" w:linePitch="100" w:charSpace="4096"/>
     </w:sectPr>
   </w:body>
 </w:document>
 </file>
 
-<file path=word/numbering.xml><?xml version="1.0" encoding="utf-8"?>
-<w:numbering xmlns:mc="http://schemas.openxmlformats.org/markup-compatibility/2006" xmlns:o="urn:schemas-microsoft-com:office:office" xmlns:r="http://schemas.openxmlformats.org/officeDocument/2006/relationships" xmlns:m="http://schemas.openxmlformats.org/officeDocument/2006/math" xmlns:v="urn:schemas-microsoft-com:vml" xmlns:wp="http://schemas.openxmlformats.org/drawingml/2006/wordprocessingDrawing" xmlns:w10="urn:schemas-microsoft-com:office:word" xmlns:w="http://schemas.openxmlformats.org/wordprocessingml/2006/main" xmlns:wne="http://schemas.microsoft.com/office/word/2006/wordml" xmlns:sl="http://schemas.openxmlformats.org/schemaLibrary/2006/main" xmlns:a="http://schemas.openxmlformats.org/drawingml/2006/main" xmlns:pic="http://schemas.openxmlformats.org/drawingml/2006/picture" xmlns:c="http://schemas.openxmlformats.org/drawingml/2006/chart" xmlns:lc="http://schemas.openxmlformats.org/drawingml/2006/lockedCanvas" xmlns:dgm="http://schemas.openxmlformats.org/drawingml/2006/diagram" xmlns:wps="http://schemas.microsoft.com/office/word/2010/wordprocessingShape" xmlns:wpg="http://schemas.microsoft.com/office/word/2010/wordprocessingGroup" xmlns:w14="http://schemas.microsoft.com/office/word/2010/wordml" xmlns:w15="http://schemas.microsoft.com/office/word/2012/wordml"/>
-</file>
-
 <file path=word/styles.xml><?xml version="1.0" encoding="utf-8"?>
-<w:styles xmlns:mc="http://schemas.openxmlformats.org/markup-compatibility/2006" xmlns:o="urn:schemas-microsoft-com:office:office" xmlns:r="http://schemas.openxmlformats.org/officeDocument/2006/relationships" xmlns:m="http://schemas.openxmlformats.org/officeDocument/2006/math" xmlns:v="urn:schemas-microsoft-com:vml" xmlns:wp="http://schemas.openxmlformats.org/drawingml/2006/wordprocessingDrawing" xmlns:w10="urn:schemas-microsoft-com:office:word" xmlns:w="http://schemas.openxmlformats.org/wordprocessingml/2006/main" xmlns:wne="http://schemas.microsoft.com/office/word/2006/wordml" xmlns:sl="http://schemas.openxmlformats.org/schemaLibrary/2006/main" xmlns:a="http://schemas.openxmlformats.org/drawingml/2006/main" xmlns:pic="http://schemas.openxmlformats.org/drawingml/2006/picture" xmlns:c="http://schemas.openxmlformats.org/drawingml/2006/chart" xmlns:lc="http://schemas.openxmlformats.org/drawingml/2006/lockedCanvas" xmlns:dgm="http://schemas.openxmlformats.org/drawingml/2006/diagram" xmlns:wps="http://schemas.microsoft.com/office/word/2010/wordprocessingShape" xmlns:wpg="http://schemas.microsoft.com/office/word/2010/wordprocessingGroup" xmlns:w14="http://schemas.microsoft.com/office/word/2010/wordml" xmlns:w15="http://schemas.microsoft.com/office/word/2012/wordml">
+<w:styles xmlns:w="http://schemas.openxmlformats.org/wordprocessingml/2006/main" xmlns:w14="http://schemas.microsoft.com/office/word/2010/wordml" xmlns:mc="http://schemas.openxmlformats.org/markup-compatibility/2006" mc:Ignorable="w14">
   <w:docDefaults>
     <w:rPrDefault>
       <w:rPr>
-        <w:rFonts w:ascii="Arial" w:cs="Arial" w:eastAsia="Arial" w:hAnsi="Arial"/>
+        <w:rFonts w:ascii="Arial" w:hAnsi="Arial" w:eastAsia="Arial" w:cs="Arial"/>
         <w:sz w:val="22"/>
         <w:szCs w:val="22"/>
-        <w:lang w:val="en"/>
+        <w:lang w:val="en" w:eastAsia="zh-CN" w:bidi="hi-IN"/>
       </w:rPr>
     </w:rPrDefault>
     <w:pPrDefault>
-      <w:pPr>
-        <w:spacing w:line="276" w:lineRule="auto"/>
-      </w:pPr>
+      <w:pPr/>
     </w:pPrDefault>
   </w:docDefaults>
-  <w:style w:type="paragraph" w:styleId="Normal" w:default="1">
-    <w:name w:val="normal"/>
-  </w:style>
-  <w:style w:type="table" w:styleId="TableNormal" w:default="1">
-    <w:name w:val="Table Normal"/>
+  <w:style w:type="paragraph" w:styleId="Normal">
+    <w:name w:val="Normal"/>
+    <w:qFormat/>
+    <w:pPr>
+      <w:widowControl w:val="false"/>
+      <w:spacing w:lineRule="auto" w:line="276"/>
+    </w:pPr>
+    <w:rPr>
+      <w:rFonts w:ascii="Arial" w:hAnsi="Arial" w:eastAsia="Arial" w:cs="Arial"/>
+      <w:color w:val="auto"/>
+      <w:kern w:val="0"/>
+      <w:sz w:val="22"/>
+      <w:szCs w:val="22"/>
+      <w:lang w:val="en" w:eastAsia="zh-CN" w:bidi="hi-IN"/>
+    </w:rPr>
   </w:style>
   <w:style w:type="paragraph" w:styleId="Heading1">
-    <w:name w:val="heading 1"/>
-    <w:basedOn w:val="Normal"/>
-    <w:next w:val="Normal"/>
-    <w:pPr>
-      <w:keepNext w:val="1"/>
-      <w:keepLines w:val="1"/>
-      <w:spacing w:after="120" w:before="400" w:lineRule="auto"/>
+    <w:name w:val="Heading 1"/>
+    <w:basedOn w:val="Normal1"/>
+    <w:next w:val="Normal1"/>
+    <w:qFormat/>
+    <w:pPr>
+      <w:keepNext w:val="true"/>
+      <w:keepLines/>
+      <w:spacing w:lineRule="auto" w:line="240" w:before="400" w:after="120"/>
     </w:pPr>
     <w:rPr>
       <w:sz w:val="40"/>
@@ -190,44 +239,47 @@
     </w:rPr>
   </w:style>
   <w:style w:type="paragraph" w:styleId="Heading2">
-    <w:name w:val="heading 2"/>
-    <w:basedOn w:val="Normal"/>
-    <w:next w:val="Normal"/>
-    <w:pPr>
-      <w:keepNext w:val="1"/>
-      <w:keepLines w:val="1"/>
-      <w:spacing w:after="120" w:before="360" w:lineRule="auto"/>
-    </w:pPr>
-    <w:rPr>
-      <w:b w:val="0"/>
+    <w:name w:val="Heading 2"/>
+    <w:basedOn w:val="Normal1"/>
+    <w:next w:val="Normal1"/>
+    <w:qFormat/>
+    <w:pPr>
+      <w:keepNext w:val="true"/>
+      <w:keepLines/>
+      <w:spacing w:lineRule="auto" w:line="240" w:before="360" w:after="120"/>
+    </w:pPr>
+    <w:rPr>
+      <w:b w:val="false"/>
       <w:sz w:val="32"/>
       <w:szCs w:val="32"/>
     </w:rPr>
   </w:style>
   <w:style w:type="paragraph" w:styleId="Heading3">
-    <w:name w:val="heading 3"/>
-    <w:basedOn w:val="Normal"/>
-    <w:next w:val="Normal"/>
-    <w:pPr>
-      <w:keepNext w:val="1"/>
-      <w:keepLines w:val="1"/>
-      <w:spacing w:after="80" w:before="320" w:lineRule="auto"/>
-    </w:pPr>
-    <w:rPr>
-      <w:b w:val="0"/>
+    <w:name w:val="Heading 3"/>
+    <w:basedOn w:val="Normal1"/>
+    <w:next w:val="Normal1"/>
+    <w:qFormat/>
+    <w:pPr>
+      <w:keepNext w:val="true"/>
+      <w:keepLines/>
+      <w:spacing w:lineRule="auto" w:line="240" w:before="320" w:after="80"/>
+    </w:pPr>
+    <w:rPr>
+      <w:b w:val="false"/>
       <w:color w:val="434343"/>
       <w:sz w:val="28"/>
       <w:szCs w:val="28"/>
     </w:rPr>
   </w:style>
   <w:style w:type="paragraph" w:styleId="Heading4">
-    <w:name w:val="heading 4"/>
-    <w:basedOn w:val="Normal"/>
-    <w:next w:val="Normal"/>
-    <w:pPr>
-      <w:keepNext w:val="1"/>
-      <w:keepLines w:val="1"/>
-      <w:spacing w:after="80" w:before="280" w:lineRule="auto"/>
+    <w:name w:val="Heading 4"/>
+    <w:basedOn w:val="Normal1"/>
+    <w:next w:val="Normal1"/>
+    <w:qFormat/>
+    <w:pPr>
+      <w:keepNext w:val="true"/>
+      <w:keepLines/>
+      <w:spacing w:lineRule="auto" w:line="240" w:before="280" w:after="80"/>
     </w:pPr>
     <w:rPr>
       <w:color w:val="666666"/>
@@ -236,13 +288,14 @@
     </w:rPr>
   </w:style>
   <w:style w:type="paragraph" w:styleId="Heading5">
-    <w:name w:val="heading 5"/>
-    <w:basedOn w:val="Normal"/>
-    <w:next w:val="Normal"/>
-    <w:pPr>
-      <w:keepNext w:val="1"/>
-      <w:keepLines w:val="1"/>
-      <w:spacing w:after="80" w:before="240" w:lineRule="auto"/>
+    <w:name w:val="Heading 5"/>
+    <w:basedOn w:val="Normal1"/>
+    <w:next w:val="Normal1"/>
+    <w:qFormat/>
+    <w:pPr>
+      <w:keepNext w:val="true"/>
+      <w:keepLines/>
+      <w:spacing w:lineRule="auto" w:line="240" w:before="240" w:after="80"/>
     </w:pPr>
     <w:rPr>
       <w:color w:val="666666"/>
@@ -251,29 +304,114 @@
     </w:rPr>
   </w:style>
   <w:style w:type="paragraph" w:styleId="Heading6">
-    <w:name w:val="heading 6"/>
-    <w:basedOn w:val="Normal"/>
-    <w:next w:val="Normal"/>
-    <w:pPr>
-      <w:keepNext w:val="1"/>
-      <w:keepLines w:val="1"/>
-      <w:spacing w:after="80" w:before="240" w:lineRule="auto"/>
-    </w:pPr>
-    <w:rPr>
-      <w:i w:val="1"/>
+    <w:name w:val="Heading 6"/>
+    <w:basedOn w:val="Normal1"/>
+    <w:next w:val="Normal1"/>
+    <w:qFormat/>
+    <w:pPr>
+      <w:keepNext w:val="true"/>
+      <w:keepLines/>
+      <w:spacing w:lineRule="auto" w:line="240" w:before="240" w:after="80"/>
+    </w:pPr>
+    <w:rPr>
+      <w:i/>
       <w:color w:val="666666"/>
       <w:sz w:val="22"/>
       <w:szCs w:val="22"/>
     </w:rPr>
   </w:style>
+  <w:style w:type="character" w:styleId="InternetLink">
+    <w:name w:val="Internet Link"/>
+    <w:rPr>
+      <w:color w:val="000080"/>
+      <w:u w:val="single"/>
+      <w:lang w:val="zxx" w:eastAsia="zxx" w:bidi="zxx"/>
+    </w:rPr>
+  </w:style>
+  <w:style w:type="paragraph" w:styleId="Heading">
+    <w:name w:val="Heading"/>
+    <w:basedOn w:val="Normal"/>
+    <w:next w:val="TextBody"/>
+    <w:qFormat/>
+    <w:pPr>
+      <w:keepNext w:val="true"/>
+      <w:spacing w:before="240" w:after="120"/>
+    </w:pPr>
+    <w:rPr>
+      <w:rFonts w:ascii="Liberation Sans" w:hAnsi="Liberation Sans" w:eastAsia="Noto Sans CJK SC Regular" w:cs="Lohit Devanagari"/>
+      <w:sz w:val="28"/>
+      <w:szCs w:val="28"/>
+    </w:rPr>
+  </w:style>
+  <w:style w:type="paragraph" w:styleId="TextBody">
+    <w:name w:val="Body Text"/>
+    <w:basedOn w:val="Normal"/>
+    <w:pPr>
+      <w:spacing w:lineRule="auto" w:line="276" w:before="0" w:after="140"/>
+    </w:pPr>
+    <w:rPr/>
+  </w:style>
+  <w:style w:type="paragraph" w:styleId="List">
+    <w:name w:val="List"/>
+    <w:basedOn w:val="TextBody"/>
+    <w:pPr/>
+    <w:rPr>
+      <w:rFonts w:cs="Lohit Devanagari"/>
+    </w:rPr>
+  </w:style>
+  <w:style w:type="paragraph" w:styleId="Caption">
+    <w:name w:val="Caption"/>
+    <w:basedOn w:val="Normal"/>
+    <w:qFormat/>
+    <w:pPr>
+      <w:suppressLineNumbers/>
+      <w:spacing w:before="120" w:after="120"/>
+    </w:pPr>
+    <w:rPr>
+      <w:rFonts w:cs="Lohit Devanagari"/>
+      <w:i/>
+      <w:iCs/>
+      <w:sz w:val="24"/>
+      <w:szCs w:val="24"/>
+    </w:rPr>
+  </w:style>
+  <w:style w:type="paragraph" w:styleId="Index">
+    <w:name w:val="Index"/>
+    <w:basedOn w:val="Normal"/>
+    <w:qFormat/>
+    <w:pPr>
+      <w:suppressLineNumbers/>
+    </w:pPr>
+    <w:rPr>
+      <w:rFonts w:cs="Lohit Devanagari"/>
+    </w:rPr>
+  </w:style>
+  <w:style w:type="paragraph" w:styleId="Normal1" w:default="1">
+    <w:name w:val="LO-normal"/>
+    <w:qFormat/>
+    <w:pPr>
+      <w:widowControl/>
+      <w:bidi w:val="0"/>
+      <w:jc w:val="left"/>
+    </w:pPr>
+    <w:rPr>
+      <w:rFonts w:ascii="Arial" w:hAnsi="Arial" w:eastAsia="Arial" w:cs="Arial"/>
+      <w:color w:val="auto"/>
+      <w:kern w:val="0"/>
+      <w:sz w:val="22"/>
+      <w:szCs w:val="22"/>
+      <w:lang w:val="en" w:eastAsia="zh-CN" w:bidi="hi-IN"/>
+    </w:rPr>
+  </w:style>
   <w:style w:type="paragraph" w:styleId="Title">
     <w:name w:val="Title"/>
-    <w:basedOn w:val="Normal"/>
-    <w:next w:val="Normal"/>
-    <w:pPr>
-      <w:keepNext w:val="1"/>
-      <w:keepLines w:val="1"/>
-      <w:spacing w:after="60" w:before="0" w:lineRule="auto"/>
+    <w:basedOn w:val="Normal1"/>
+    <w:next w:val="Normal1"/>
+    <w:qFormat/>
+    <w:pPr>
+      <w:keepNext w:val="true"/>
+      <w:keepLines/>
+      <w:spacing w:lineRule="auto" w:line="240" w:before="0" w:after="60"/>
     </w:pPr>
     <w:rPr>
       <w:sz w:val="52"/>
@@ -282,20 +420,37 @@
   </w:style>
   <w:style w:type="paragraph" w:styleId="Subtitle">
     <w:name w:val="Subtitle"/>
-    <w:basedOn w:val="Normal"/>
-    <w:next w:val="Normal"/>
-    <w:pPr>
-      <w:keepNext w:val="1"/>
-      <w:keepLines w:val="1"/>
-      <w:spacing w:after="320" w:before="0" w:lineRule="auto"/>
-    </w:pPr>
-    <w:rPr>
-      <w:rFonts w:ascii="Arial" w:cs="Arial" w:eastAsia="Arial" w:hAnsi="Arial"/>
-      <w:i w:val="0"/>
+    <w:basedOn w:val="Normal1"/>
+    <w:next w:val="Normal1"/>
+    <w:qFormat/>
+    <w:pPr>
+      <w:keepNext w:val="true"/>
+      <w:keepLines/>
+      <w:spacing w:lineRule="auto" w:line="240" w:before="0" w:after="320"/>
+    </w:pPr>
+    <w:rPr>
+      <w:rFonts w:ascii="Arial" w:hAnsi="Arial" w:eastAsia="Arial" w:cs="Arial"/>
+      <w:i w:val="false"/>
       <w:color w:val="666666"/>
       <w:sz w:val="30"/>
       <w:szCs w:val="30"/>
     </w:rPr>
+  </w:style>
+  <w:style w:type="paragraph" w:styleId="PreformattedText">
+    <w:name w:val="Preformatted Text"/>
+    <w:basedOn w:val="Normal"/>
+    <w:qFormat/>
+    <w:pPr>
+      <w:spacing w:before="0" w:after="0"/>
+    </w:pPr>
+    <w:rPr>
+      <w:rFonts w:ascii="Liberation Mono" w:hAnsi="Liberation Mono" w:eastAsia="Liberation Mono" w:cs="Liberation Mono"/>
+      <w:sz w:val="20"/>
+      <w:szCs w:val="20"/>
+    </w:rPr>
+  </w:style>
+  <w:style w:type="table" w:default="1" w:styleId="TableNormal">
+    <w:name w:val="Table Normal"/>
   </w:style>
 </w:styles>
 </file>

</xml_diff>

<commit_message>
Add Tests description section
</commit_message>
<xml_diff>
--- a/docs/FoodDelivery System.docx
+++ b/docs/FoodDelivery System.docx
@@ -1,10 +1,10 @@
 
 <file path=word/document.xml><?xml version="1.0" encoding="utf-8"?>
-<w:document xmlns:wpc="http://schemas.microsoft.com/office/word/2010/wordprocessingCanvas" xmlns:cx="http://schemas.microsoft.com/office/drawing/2014/chartex" xmlns:mc="http://schemas.openxmlformats.org/markup-compatibility/2006" xmlns:o="urn:schemas-microsoft-com:office:office" xmlns:r="http://schemas.openxmlformats.org/officeDocument/2006/relationships" xmlns:m="http://schemas.openxmlformats.org/officeDocument/2006/math" xmlns:v="urn:schemas-microsoft-com:vml" xmlns:wp14="http://schemas.microsoft.com/office/word/2010/wordprocessingDrawing" xmlns:wp="http://schemas.openxmlformats.org/drawingml/2006/wordprocessingDrawing" xmlns:w10="urn:schemas-microsoft-com:office:word" xmlns:w="http://schemas.openxmlformats.org/wordprocessingml/2006/main" xmlns:w14="http://schemas.microsoft.com/office/word/2010/wordml" xmlns:w15="http://schemas.microsoft.com/office/word/2012/wordml" xmlns:w16se="http://schemas.microsoft.com/office/word/2015/wordml/symex" xmlns:wpg="http://schemas.microsoft.com/office/word/2010/wordprocessingGroup" xmlns:wpi="http://schemas.microsoft.com/office/word/2010/wordprocessingInk" xmlns:wne="http://schemas.microsoft.com/office/word/2006/wordml" xmlns:wps="http://schemas.microsoft.com/office/word/2010/wordprocessingShape" mc:Ignorable="w14 w15 w16se wp14">
+<w:document xmlns:wpc="http://schemas.microsoft.com/office/word/2010/wordprocessingCanvas" xmlns:cx="http://schemas.microsoft.com/office/drawing/2014/chartex" xmlns:cx1="http://schemas.microsoft.com/office/drawing/2015/9/8/chartex" xmlns:mc="http://schemas.openxmlformats.org/markup-compatibility/2006" xmlns:o="urn:schemas-microsoft-com:office:office" xmlns:r="http://schemas.openxmlformats.org/officeDocument/2006/relationships" xmlns:m="http://schemas.openxmlformats.org/officeDocument/2006/math" xmlns:v="urn:schemas-microsoft-com:vml" xmlns:wp14="http://schemas.microsoft.com/office/word/2010/wordprocessingDrawing" xmlns:wp="http://schemas.openxmlformats.org/drawingml/2006/wordprocessingDrawing" xmlns:w10="urn:schemas-microsoft-com:office:word" xmlns:w="http://schemas.openxmlformats.org/wordprocessingml/2006/main" xmlns:w14="http://schemas.microsoft.com/office/word/2010/wordml" xmlns:w15="http://schemas.microsoft.com/office/word/2012/wordml" xmlns:w16se="http://schemas.microsoft.com/office/word/2015/wordml/symex" xmlns:wpg="http://schemas.microsoft.com/office/word/2010/wordprocessingGroup" xmlns:wpi="http://schemas.microsoft.com/office/word/2010/wordprocessingInk" xmlns:wne="http://schemas.microsoft.com/office/word/2006/wordml" xmlns:wps="http://schemas.microsoft.com/office/word/2010/wordprocessingShape" mc:Ignorable="w14 w15 w16se wp14">
   <w:body>
     <w:p>
       <w:pPr>
-        <w:pStyle w:val="a3"/>
+        <w:pStyle w:val="Title"/>
         <w:jc w:val="center"/>
         <w:rPr>
           <w:sz w:val="48"/>
@@ -534,7 +534,7 @@
     </w:p>
     <w:p>
       <w:pPr>
-        <w:pStyle w:val="1"/>
+        <w:pStyle w:val="Heading1"/>
       </w:pPr>
       <w:r>
         <w:t>Subsystems</w:t>
@@ -542,7 +542,7 @@
     </w:p>
     <w:p>
       <w:pPr>
-        <w:pStyle w:val="2"/>
+        <w:pStyle w:val="Heading2"/>
       </w:pPr>
       <w:r>
         <w:t>Menu</w:t>
@@ -556,7 +556,7 @@
     </w:p>
     <w:tbl>
       <w:tblPr>
-        <w:tblStyle w:val="a6"/>
+        <w:tblStyle w:val="TableGrid"/>
         <w:tblW w:w="11023" w:type="dxa"/>
         <w:tblLook w:val="04A0" w:firstRow="1" w:lastRow="0" w:firstColumn="1" w:lastColumn="0" w:noHBand="0" w:noVBand="1"/>
       </w:tblPr>
@@ -1265,7 +1265,7 @@
     <w:p/>
     <w:p>
       <w:pPr>
-        <w:pStyle w:val="2"/>
+        <w:pStyle w:val="Heading2"/>
         <w:tabs>
           <w:tab w:val="left" w:pos="3810"/>
         </w:tabs>
@@ -1282,7 +1282,7 @@
     </w:p>
     <w:tbl>
       <w:tblPr>
-        <w:tblStyle w:val="a6"/>
+        <w:tblStyle w:val="TableGrid"/>
         <w:tblW w:w="11023" w:type="dxa"/>
         <w:tblLook w:val="04A0" w:firstRow="1" w:lastRow="0" w:firstColumn="1" w:lastColumn="0" w:noHBand="0" w:noVBand="1"/>
       </w:tblPr>
@@ -1931,12 +1931,12 @@
     </w:tbl>
     <w:p>
       <w:pPr>
-        <w:pStyle w:val="2"/>
+        <w:pStyle w:val="Heading2"/>
       </w:pPr>
     </w:p>
     <w:p>
       <w:pPr>
-        <w:pStyle w:val="2"/>
+        <w:pStyle w:val="Heading2"/>
       </w:pPr>
       <w:r>
         <w:t>User Management</w:t>
@@ -1944,7 +1944,7 @@
     </w:p>
     <w:tbl>
       <w:tblPr>
-        <w:tblStyle w:val="a6"/>
+        <w:tblStyle w:val="TableGrid"/>
         <w:tblW w:w="11023" w:type="dxa"/>
         <w:tblLook w:val="04A0" w:firstRow="1" w:lastRow="0" w:firstColumn="1" w:lastColumn="0" w:noHBand="0" w:noVBand="1"/>
       </w:tblPr>
@@ -2619,33 +2619,3329 @@
     <w:p/>
     <w:p>
       <w:pPr>
-        <w:pStyle w:val="1"/>
+        <w:pStyle w:val="Heading1"/>
         <w:widowControl w:val="0"/>
         <w:spacing w:line="276" w:lineRule="auto"/>
         <w:jc w:val="both"/>
       </w:pPr>
-      <w:bookmarkStart w:id="8" w:name="_1mzdx8u1rj76" w:colFirst="0" w:colLast="0"/>
+      <w:r>
+        <w:t>Tests</w:t>
+      </w:r>
+    </w:p>
+    <w:tbl>
+      <w:tblPr>
+        <w:tblStyle w:val="TableGrid"/>
+        <w:tblW w:w="11029" w:type="dxa"/>
+        <w:tblLook w:val="04A0" w:firstRow="1" w:lastRow="0" w:firstColumn="1" w:lastColumn="0" w:noHBand="0" w:noVBand="1"/>
+      </w:tblPr>
+      <w:tblGrid>
+        <w:gridCol w:w="947"/>
+        <w:gridCol w:w="3146"/>
+        <w:gridCol w:w="6936"/>
+      </w:tblGrid>
+      <w:tr>
+        <w:trPr>
+          <w:trHeight w:val="476"/>
+        </w:trPr>
+        <w:tc>
+          <w:tcPr>
+            <w:tcW w:w="947" w:type="dxa"/>
+            <w:vAlign w:val="center"/>
+          </w:tcPr>
+          <w:p>
+            <w:pPr>
+              <w:jc w:val="center"/>
+              <w:rPr>
+                <w:b/>
+                <w:lang w:val="uk-UA"/>
+              </w:rPr>
+            </w:pPr>
+            <w:r>
+              <w:rPr>
+                <w:b/>
+                <w:lang w:val="uk-UA"/>
+              </w:rPr>
+              <w:t>№</w:t>
+            </w:r>
+          </w:p>
+        </w:tc>
+        <w:tc>
+          <w:tcPr>
+            <w:tcW w:w="3146" w:type="dxa"/>
+            <w:vAlign w:val="center"/>
+          </w:tcPr>
+          <w:p>
+            <w:pPr>
+              <w:jc w:val="center"/>
+              <w:rPr>
+                <w:b/>
+                <w:lang w:val="en-US"/>
+              </w:rPr>
+            </w:pPr>
+            <w:proofErr w:type="spellStart"/>
+            <w:r>
+              <w:rPr>
+                <w:b/>
+                <w:lang w:val="en-US"/>
+              </w:rPr>
+              <w:t>TestClass</w:t>
+            </w:r>
+            <w:proofErr w:type="spellEnd"/>
+          </w:p>
+        </w:tc>
+        <w:tc>
+          <w:tcPr>
+            <w:tcW w:w="6936" w:type="dxa"/>
+            <w:tcBorders>
+              <w:bottom w:val="single" w:sz="4" w:space="0" w:color="auto"/>
+            </w:tcBorders>
+            <w:vAlign w:val="center"/>
+          </w:tcPr>
+          <w:p>
+            <w:pPr>
+              <w:jc w:val="center"/>
+              <w:rPr>
+                <w:b/>
+              </w:rPr>
+            </w:pPr>
+            <w:r>
+              <w:rPr>
+                <w:b/>
+              </w:rPr>
+              <w:t>Test method</w:t>
+            </w:r>
+          </w:p>
+        </w:tc>
+      </w:tr>
+      <w:tr>
+        <w:trPr>
+          <w:trHeight w:val="567"/>
+        </w:trPr>
+        <w:tc>
+          <w:tcPr>
+            <w:tcW w:w="947" w:type="dxa"/>
+            <w:vAlign w:val="center"/>
+          </w:tcPr>
+          <w:p>
+            <w:r>
+              <w:t>TST1</w:t>
+            </w:r>
+          </w:p>
+        </w:tc>
+        <w:tc>
+          <w:tcPr>
+            <w:tcW w:w="3146" w:type="dxa"/>
+            <w:vMerge w:val="restart"/>
+            <w:vAlign w:val="center"/>
+          </w:tcPr>
+          <w:p>
+            <w:pPr>
+              <w:jc w:val="center"/>
+            </w:pPr>
+            <w:proofErr w:type="spellStart"/>
+            <w:r>
+              <w:t>BasketServiceTest</w:t>
+            </w:r>
+            <w:proofErr w:type="spellEnd"/>
+          </w:p>
+        </w:tc>
+        <w:tc>
+          <w:tcPr>
+            <w:tcW w:w="6936" w:type="dxa"/>
+            <w:tcBorders>
+              <w:top w:val="single" w:sz="4" w:space="0" w:color="auto"/>
+              <w:bottom w:val="single" w:sz="4" w:space="0" w:color="auto"/>
+            </w:tcBorders>
+            <w:vAlign w:val="center"/>
+          </w:tcPr>
+          <w:p>
+            <w:pPr>
+              <w:jc w:val="center"/>
+            </w:pPr>
+            <w:proofErr w:type="spellStart"/>
+            <w:r>
+              <w:rPr>
+                <w:color w:val="000000"/>
+                <w:lang w:val="uk-UA"/>
+              </w:rPr>
+              <w:t>AddSeveralTimeTheSameMenuItemInUserBasketSuccssesfully</w:t>
+            </w:r>
+            <w:proofErr w:type="spellEnd"/>
+          </w:p>
+        </w:tc>
+      </w:tr>
+      <w:tr>
+        <w:trPr>
+          <w:trHeight w:val="567"/>
+        </w:trPr>
+        <w:tc>
+          <w:tcPr>
+            <w:tcW w:w="947" w:type="dxa"/>
+            <w:vAlign w:val="center"/>
+          </w:tcPr>
+          <w:p>
+            <w:r>
+              <w:t>TST2</w:t>
+            </w:r>
+          </w:p>
+        </w:tc>
+        <w:tc>
+          <w:tcPr>
+            <w:tcW w:w="3146" w:type="dxa"/>
+            <w:vMerge/>
+            <w:vAlign w:val="center"/>
+          </w:tcPr>
+          <w:p/>
+        </w:tc>
+        <w:tc>
+          <w:tcPr>
+            <w:tcW w:w="6936" w:type="dxa"/>
+            <w:tcBorders>
+              <w:top w:val="single" w:sz="4" w:space="0" w:color="auto"/>
+            </w:tcBorders>
+            <w:vAlign w:val="center"/>
+          </w:tcPr>
+          <w:p>
+            <w:pPr>
+              <w:jc w:val="center"/>
+            </w:pPr>
+            <w:proofErr w:type="spellStart"/>
+            <w:r>
+              <w:rPr>
+                <w:color w:val="000000"/>
+                <w:lang w:val="uk-UA"/>
+              </w:rPr>
+              <w:t>AddNewMenuItemInUserBasketSuccssesfully</w:t>
+            </w:r>
+            <w:proofErr w:type="spellEnd"/>
+          </w:p>
+        </w:tc>
+      </w:tr>
+      <w:tr>
+        <w:trPr>
+          <w:trHeight w:val="567"/>
+        </w:trPr>
+        <w:tc>
+          <w:tcPr>
+            <w:tcW w:w="947" w:type="dxa"/>
+            <w:vAlign w:val="center"/>
+          </w:tcPr>
+          <w:p>
+            <w:r>
+              <w:t>TST3</w:t>
+            </w:r>
+          </w:p>
+        </w:tc>
+        <w:tc>
+          <w:tcPr>
+            <w:tcW w:w="3146" w:type="dxa"/>
+            <w:vMerge/>
+            <w:vAlign w:val="center"/>
+          </w:tcPr>
+          <w:p/>
+        </w:tc>
+        <w:tc>
+          <w:tcPr>
+            <w:tcW w:w="6936" w:type="dxa"/>
+            <w:vAlign w:val="center"/>
+          </w:tcPr>
+          <w:p>
+            <w:pPr>
+              <w:jc w:val="center"/>
+            </w:pPr>
+            <w:proofErr w:type="spellStart"/>
+            <w:r>
+              <w:rPr>
+                <w:color w:val="000000"/>
+                <w:lang w:val="uk-UA"/>
+              </w:rPr>
+              <w:t>AddNewMenuItemInUserBasketInvalidUserName</w:t>
+            </w:r>
+            <w:proofErr w:type="spellEnd"/>
+          </w:p>
+        </w:tc>
+      </w:tr>
+      <w:tr>
+        <w:trPr>
+          <w:trHeight w:val="567"/>
+        </w:trPr>
+        <w:tc>
+          <w:tcPr>
+            <w:tcW w:w="947" w:type="dxa"/>
+            <w:vAlign w:val="center"/>
+          </w:tcPr>
+          <w:p>
+            <w:r>
+              <w:t>TST4</w:t>
+            </w:r>
+          </w:p>
+        </w:tc>
+        <w:tc>
+          <w:tcPr>
+            <w:tcW w:w="3146" w:type="dxa"/>
+            <w:vMerge/>
+            <w:vAlign w:val="center"/>
+          </w:tcPr>
+          <w:p/>
+        </w:tc>
+        <w:tc>
+          <w:tcPr>
+            <w:tcW w:w="6936" w:type="dxa"/>
+            <w:vAlign w:val="center"/>
+          </w:tcPr>
+          <w:p>
+            <w:pPr>
+              <w:jc w:val="center"/>
+            </w:pPr>
+            <w:proofErr w:type="spellStart"/>
+            <w:r>
+              <w:rPr>
+                <w:color w:val="000000"/>
+                <w:lang w:val="uk-UA"/>
+              </w:rPr>
+              <w:t>AddNewMenuItemInUserBasketInvalidMenuItemId</w:t>
+            </w:r>
+            <w:proofErr w:type="spellEnd"/>
+          </w:p>
+        </w:tc>
+      </w:tr>
+      <w:tr>
+        <w:trPr>
+          <w:trHeight w:val="567"/>
+        </w:trPr>
+        <w:tc>
+          <w:tcPr>
+            <w:tcW w:w="947" w:type="dxa"/>
+            <w:vAlign w:val="center"/>
+          </w:tcPr>
+          <w:p>
+            <w:r>
+              <w:t>TST5</w:t>
+            </w:r>
+          </w:p>
+        </w:tc>
+        <w:tc>
+          <w:tcPr>
+            <w:tcW w:w="3146" w:type="dxa"/>
+            <w:vMerge/>
+            <w:vAlign w:val="center"/>
+          </w:tcPr>
+          <w:p/>
+        </w:tc>
+        <w:tc>
+          <w:tcPr>
+            <w:tcW w:w="6936" w:type="dxa"/>
+            <w:vAlign w:val="center"/>
+          </w:tcPr>
+          <w:p>
+            <w:pPr>
+              <w:tabs>
+                <w:tab w:val="left" w:pos="1470"/>
+              </w:tabs>
+              <w:jc w:val="center"/>
+            </w:pPr>
+            <w:proofErr w:type="spellStart"/>
+            <w:r>
+              <w:rPr>
+                <w:color w:val="000000"/>
+                <w:lang w:val="uk-UA"/>
+              </w:rPr>
+              <w:t>DeleteMenuItemFromUserBasketSuccssesfully</w:t>
+            </w:r>
+            <w:proofErr w:type="spellEnd"/>
+          </w:p>
+        </w:tc>
+      </w:tr>
+      <w:tr>
+        <w:trPr>
+          <w:trHeight w:val="567"/>
+        </w:trPr>
+        <w:tc>
+          <w:tcPr>
+            <w:tcW w:w="947" w:type="dxa"/>
+            <w:vAlign w:val="center"/>
+          </w:tcPr>
+          <w:p>
+            <w:r>
+              <w:t>TST6</w:t>
+            </w:r>
+          </w:p>
+        </w:tc>
+        <w:tc>
+          <w:tcPr>
+            <w:tcW w:w="3146" w:type="dxa"/>
+            <w:vMerge/>
+            <w:vAlign w:val="center"/>
+          </w:tcPr>
+          <w:p/>
+        </w:tc>
+        <w:tc>
+          <w:tcPr>
+            <w:tcW w:w="6936" w:type="dxa"/>
+            <w:vAlign w:val="center"/>
+          </w:tcPr>
+          <w:p>
+            <w:pPr>
+              <w:jc w:val="center"/>
+            </w:pPr>
+            <w:proofErr w:type="spellStart"/>
+            <w:r>
+              <w:rPr>
+                <w:color w:val="000000"/>
+                <w:lang w:val="uk-UA"/>
+              </w:rPr>
+              <w:t>DeleteMenuItemFromUserBasketWhatDoesNotExistInBasket</w:t>
+            </w:r>
+            <w:proofErr w:type="spellEnd"/>
+          </w:p>
+        </w:tc>
+      </w:tr>
+      <w:tr>
+        <w:trPr>
+          <w:trHeight w:val="567"/>
+        </w:trPr>
+        <w:tc>
+          <w:tcPr>
+            <w:tcW w:w="947" w:type="dxa"/>
+            <w:vAlign w:val="center"/>
+          </w:tcPr>
+          <w:p>
+            <w:r>
+              <w:t>TST7</w:t>
+            </w:r>
+          </w:p>
+        </w:tc>
+        <w:tc>
+          <w:tcPr>
+            <w:tcW w:w="3146" w:type="dxa"/>
+            <w:vMerge/>
+            <w:vAlign w:val="center"/>
+          </w:tcPr>
+          <w:p/>
+        </w:tc>
+        <w:tc>
+          <w:tcPr>
+            <w:tcW w:w="6936" w:type="dxa"/>
+            <w:vAlign w:val="center"/>
+          </w:tcPr>
+          <w:p>
+            <w:pPr>
+              <w:jc w:val="center"/>
+            </w:pPr>
+            <w:proofErr w:type="spellStart"/>
+            <w:r>
+              <w:rPr>
+                <w:color w:val="000000"/>
+                <w:lang w:val="uk-UA"/>
+              </w:rPr>
+              <w:t>DeleteMenuItemFromUserBasketInvalidUserName</w:t>
+            </w:r>
+            <w:proofErr w:type="spellEnd"/>
+          </w:p>
+        </w:tc>
+      </w:tr>
+      <w:tr>
+        <w:trPr>
+          <w:trHeight w:val="567"/>
+        </w:trPr>
+        <w:tc>
+          <w:tcPr>
+            <w:tcW w:w="947" w:type="dxa"/>
+            <w:vAlign w:val="center"/>
+          </w:tcPr>
+          <w:p>
+            <w:r>
+              <w:t>TST8</w:t>
+            </w:r>
+          </w:p>
+        </w:tc>
+        <w:tc>
+          <w:tcPr>
+            <w:tcW w:w="3146" w:type="dxa"/>
+            <w:vMerge/>
+            <w:vAlign w:val="center"/>
+          </w:tcPr>
+          <w:p/>
+        </w:tc>
+        <w:tc>
+          <w:tcPr>
+            <w:tcW w:w="6936" w:type="dxa"/>
+            <w:vAlign w:val="center"/>
+          </w:tcPr>
+          <w:p>
+            <w:pPr>
+              <w:jc w:val="center"/>
+              <w:rPr>
+                <w:color w:val="000000"/>
+                <w:lang w:val="uk-UA"/>
+              </w:rPr>
+            </w:pPr>
+            <w:proofErr w:type="spellStart"/>
+            <w:r>
+              <w:rPr>
+                <w:color w:val="000000"/>
+                <w:lang w:val="uk-UA"/>
+              </w:rPr>
+              <w:t>DeleteMenuItemFromUserBasketInvalidMenuItemId</w:t>
+            </w:r>
+            <w:proofErr w:type="spellEnd"/>
+          </w:p>
+        </w:tc>
+      </w:tr>
+      <w:tr>
+        <w:trPr>
+          <w:trHeight w:val="567"/>
+        </w:trPr>
+        <w:tc>
+          <w:tcPr>
+            <w:tcW w:w="947" w:type="dxa"/>
+            <w:vAlign w:val="center"/>
+          </w:tcPr>
+          <w:p>
+            <w:r>
+              <w:t>TST9</w:t>
+            </w:r>
+          </w:p>
+        </w:tc>
+        <w:tc>
+          <w:tcPr>
+            <w:tcW w:w="3146" w:type="dxa"/>
+            <w:vMerge/>
+            <w:vAlign w:val="center"/>
+          </w:tcPr>
+          <w:p/>
+        </w:tc>
+        <w:tc>
+          <w:tcPr>
+            <w:tcW w:w="6936" w:type="dxa"/>
+            <w:vAlign w:val="center"/>
+          </w:tcPr>
+          <w:p>
+            <w:pPr>
+              <w:jc w:val="center"/>
+              <w:rPr>
+                <w:color w:val="000000"/>
+                <w:lang w:val="uk-UA"/>
+              </w:rPr>
+            </w:pPr>
+            <w:proofErr w:type="spellStart"/>
+            <w:r>
+              <w:rPr>
+                <w:color w:val="000000"/>
+                <w:lang w:val="uk-UA"/>
+              </w:rPr>
+              <w:t>SubmitCartSuccessfully</w:t>
+            </w:r>
+            <w:proofErr w:type="spellEnd"/>
+          </w:p>
+        </w:tc>
+      </w:tr>
+      <w:tr>
+        <w:trPr>
+          <w:trHeight w:val="567"/>
+        </w:trPr>
+        <w:tc>
+          <w:tcPr>
+            <w:tcW w:w="947" w:type="dxa"/>
+            <w:vAlign w:val="center"/>
+          </w:tcPr>
+          <w:p>
+            <w:r>
+              <w:t>TST10</w:t>
+            </w:r>
+          </w:p>
+        </w:tc>
+        <w:tc>
+          <w:tcPr>
+            <w:tcW w:w="3146" w:type="dxa"/>
+            <w:vMerge/>
+            <w:vAlign w:val="center"/>
+          </w:tcPr>
+          <w:p/>
+        </w:tc>
+        <w:tc>
+          <w:tcPr>
+            <w:tcW w:w="6936" w:type="dxa"/>
+            <w:vAlign w:val="center"/>
+          </w:tcPr>
+          <w:p>
+            <w:pPr>
+              <w:jc w:val="center"/>
+              <w:rPr>
+                <w:color w:val="000000"/>
+                <w:lang w:val="uk-UA"/>
+              </w:rPr>
+            </w:pPr>
+            <w:proofErr w:type="spellStart"/>
+            <w:r>
+              <w:rPr>
+                <w:color w:val="000000"/>
+                <w:lang w:val="uk-UA"/>
+              </w:rPr>
+              <w:t>SubmitCartForNotExistingUser</w:t>
+            </w:r>
+            <w:proofErr w:type="spellEnd"/>
+          </w:p>
+        </w:tc>
+      </w:tr>
+      <w:tr>
+        <w:trPr>
+          <w:trHeight w:val="567"/>
+        </w:trPr>
+        <w:tc>
+          <w:tcPr>
+            <w:tcW w:w="947" w:type="dxa"/>
+            <w:vAlign w:val="center"/>
+          </w:tcPr>
+          <w:p>
+            <w:r>
+              <w:t>TST11</w:t>
+            </w:r>
+          </w:p>
+        </w:tc>
+        <w:tc>
+          <w:tcPr>
+            <w:tcW w:w="3146" w:type="dxa"/>
+            <w:vMerge/>
+            <w:vAlign w:val="center"/>
+          </w:tcPr>
+          <w:p/>
+        </w:tc>
+        <w:tc>
+          <w:tcPr>
+            <w:tcW w:w="6936" w:type="dxa"/>
+            <w:vAlign w:val="center"/>
+          </w:tcPr>
+          <w:p>
+            <w:pPr>
+              <w:jc w:val="center"/>
+              <w:rPr>
+                <w:color w:val="000000"/>
+                <w:lang w:val="uk-UA"/>
+              </w:rPr>
+            </w:pPr>
+            <w:proofErr w:type="spellStart"/>
+            <w:r>
+              <w:rPr>
+                <w:color w:val="000000"/>
+                <w:lang w:val="uk-UA"/>
+              </w:rPr>
+              <w:t>ClearCartSuccessfully</w:t>
+            </w:r>
+            <w:proofErr w:type="spellEnd"/>
+          </w:p>
+        </w:tc>
+      </w:tr>
+      <w:tr>
+        <w:trPr>
+          <w:trHeight w:val="567"/>
+        </w:trPr>
+        <w:tc>
+          <w:tcPr>
+            <w:tcW w:w="947" w:type="dxa"/>
+            <w:vAlign w:val="center"/>
+          </w:tcPr>
+          <w:p>
+            <w:r>
+              <w:t>TST12</w:t>
+            </w:r>
+          </w:p>
+        </w:tc>
+        <w:tc>
+          <w:tcPr>
+            <w:tcW w:w="3146" w:type="dxa"/>
+            <w:vMerge/>
+            <w:vAlign w:val="center"/>
+          </w:tcPr>
+          <w:p/>
+        </w:tc>
+        <w:tc>
+          <w:tcPr>
+            <w:tcW w:w="6936" w:type="dxa"/>
+            <w:vAlign w:val="center"/>
+          </w:tcPr>
+          <w:p>
+            <w:pPr>
+              <w:jc w:val="center"/>
+              <w:rPr>
+                <w:color w:val="000000"/>
+                <w:lang w:val="uk-UA"/>
+              </w:rPr>
+            </w:pPr>
+            <w:proofErr w:type="spellStart"/>
+            <w:r>
+              <w:rPr>
+                <w:color w:val="000000"/>
+                <w:lang w:val="uk-UA"/>
+              </w:rPr>
+              <w:t>ClearCartForNotExistingUser</w:t>
+            </w:r>
+            <w:proofErr w:type="spellEnd"/>
+          </w:p>
+        </w:tc>
+      </w:tr>
+      <w:tr>
+        <w:trPr>
+          <w:trHeight w:val="567"/>
+        </w:trPr>
+        <w:tc>
+          <w:tcPr>
+            <w:tcW w:w="947" w:type="dxa"/>
+            <w:vAlign w:val="center"/>
+          </w:tcPr>
+          <w:p>
+            <w:r>
+              <w:t>TST13</w:t>
+            </w:r>
+          </w:p>
+        </w:tc>
+        <w:tc>
+          <w:tcPr>
+            <w:tcW w:w="3146" w:type="dxa"/>
+            <w:vMerge/>
+            <w:vAlign w:val="center"/>
+          </w:tcPr>
+          <w:p/>
+        </w:tc>
+        <w:tc>
+          <w:tcPr>
+            <w:tcW w:w="6936" w:type="dxa"/>
+            <w:vAlign w:val="center"/>
+          </w:tcPr>
+          <w:p>
+            <w:pPr>
+              <w:jc w:val="center"/>
+              <w:rPr>
+                <w:color w:val="000000"/>
+                <w:lang w:val="uk-UA"/>
+              </w:rPr>
+            </w:pPr>
+            <w:proofErr w:type="spellStart"/>
+            <w:r>
+              <w:rPr>
+                <w:color w:val="000000"/>
+                <w:lang w:val="uk-UA"/>
+              </w:rPr>
+              <w:t>GetAllItemsFromUserCartSuccessfully</w:t>
+            </w:r>
+            <w:proofErr w:type="spellEnd"/>
+          </w:p>
+        </w:tc>
+      </w:tr>
+      <w:tr>
+        <w:trPr>
+          <w:trHeight w:val="567"/>
+        </w:trPr>
+        <w:tc>
+          <w:tcPr>
+            <w:tcW w:w="947" w:type="dxa"/>
+            <w:vAlign w:val="center"/>
+          </w:tcPr>
+          <w:p>
+            <w:r>
+              <w:t>TST14</w:t>
+            </w:r>
+          </w:p>
+        </w:tc>
+        <w:tc>
+          <w:tcPr>
+            <w:tcW w:w="3146" w:type="dxa"/>
+            <w:vMerge/>
+            <w:vAlign w:val="center"/>
+          </w:tcPr>
+          <w:p/>
+        </w:tc>
+        <w:tc>
+          <w:tcPr>
+            <w:tcW w:w="6936" w:type="dxa"/>
+            <w:vAlign w:val="center"/>
+          </w:tcPr>
+          <w:p>
+            <w:pPr>
+              <w:jc w:val="center"/>
+              <w:rPr>
+                <w:color w:val="000000"/>
+                <w:lang w:val="uk-UA"/>
+              </w:rPr>
+            </w:pPr>
+            <w:proofErr w:type="spellStart"/>
+            <w:r>
+              <w:rPr>
+                <w:color w:val="000000"/>
+                <w:lang w:val="uk-UA"/>
+              </w:rPr>
+              <w:t>GetAllItemsFromNotExistingUserCart</w:t>
+            </w:r>
+            <w:proofErr w:type="spellEnd"/>
+          </w:p>
+        </w:tc>
+      </w:tr>
+      <w:tr>
+        <w:trPr>
+          <w:trHeight w:val="567"/>
+        </w:trPr>
+        <w:tc>
+          <w:tcPr>
+            <w:tcW w:w="947" w:type="dxa"/>
+            <w:vAlign w:val="center"/>
+          </w:tcPr>
+          <w:p>
+            <w:r>
+              <w:t>TST15</w:t>
+            </w:r>
+          </w:p>
+        </w:tc>
+        <w:tc>
+          <w:tcPr>
+            <w:tcW w:w="3146" w:type="dxa"/>
+            <w:vMerge/>
+            <w:vAlign w:val="center"/>
+          </w:tcPr>
+          <w:p/>
+        </w:tc>
+        <w:tc>
+          <w:tcPr>
+            <w:tcW w:w="6936" w:type="dxa"/>
+            <w:vAlign w:val="center"/>
+          </w:tcPr>
+          <w:p>
+            <w:pPr>
+              <w:jc w:val="center"/>
+              <w:rPr>
+                <w:color w:val="000000"/>
+                <w:lang w:val="uk-UA"/>
+              </w:rPr>
+            </w:pPr>
+            <w:proofErr w:type="spellStart"/>
+            <w:r>
+              <w:rPr>
+                <w:color w:val="000000"/>
+                <w:lang w:val="uk-UA"/>
+              </w:rPr>
+              <w:t>GetItemsFromUserCartByPriceDescendingSuccessfully</w:t>
+            </w:r>
+            <w:proofErr w:type="spellEnd"/>
+          </w:p>
+        </w:tc>
+      </w:tr>
+      <w:tr>
+        <w:trPr>
+          <w:trHeight w:val="567"/>
+        </w:trPr>
+        <w:tc>
+          <w:tcPr>
+            <w:tcW w:w="947" w:type="dxa"/>
+            <w:vAlign w:val="center"/>
+          </w:tcPr>
+          <w:p>
+            <w:r>
+              <w:lastRenderedPageBreak/>
+              <w:t>TST16</w:t>
+            </w:r>
+          </w:p>
+        </w:tc>
+        <w:tc>
+          <w:tcPr>
+            <w:tcW w:w="3146" w:type="dxa"/>
+            <w:vMerge/>
+            <w:vAlign w:val="center"/>
+          </w:tcPr>
+          <w:p/>
+        </w:tc>
+        <w:tc>
+          <w:tcPr>
+            <w:tcW w:w="6936" w:type="dxa"/>
+            <w:vAlign w:val="center"/>
+          </w:tcPr>
+          <w:p>
+            <w:pPr>
+              <w:jc w:val="center"/>
+              <w:rPr>
+                <w:color w:val="000000"/>
+                <w:lang w:val="uk-UA"/>
+              </w:rPr>
+            </w:pPr>
+            <w:proofErr w:type="spellStart"/>
+            <w:r>
+              <w:rPr>
+                <w:color w:val="000000"/>
+                <w:lang w:val="uk-UA"/>
+              </w:rPr>
+              <w:t>GetItemsFromUserCartByItemNameSuccessfully</w:t>
+            </w:r>
+            <w:proofErr w:type="spellEnd"/>
+          </w:p>
+        </w:tc>
+      </w:tr>
+      <w:tr>
+        <w:trPr>
+          <w:trHeight w:val="567"/>
+        </w:trPr>
+        <w:tc>
+          <w:tcPr>
+            <w:tcW w:w="947" w:type="dxa"/>
+            <w:vAlign w:val="center"/>
+          </w:tcPr>
+          <w:p>
+            <w:r>
+              <w:t>TST1</w:t>
+            </w:r>
+            <w:r>
+              <w:t>7</w:t>
+            </w:r>
+          </w:p>
+        </w:tc>
+        <w:tc>
+          <w:tcPr>
+            <w:tcW w:w="3146" w:type="dxa"/>
+            <w:vMerge/>
+            <w:vAlign w:val="center"/>
+          </w:tcPr>
+          <w:p/>
+        </w:tc>
+        <w:tc>
+          <w:tcPr>
+            <w:tcW w:w="6936" w:type="dxa"/>
+            <w:vAlign w:val="center"/>
+          </w:tcPr>
+          <w:p>
+            <w:pPr>
+              <w:jc w:val="center"/>
+              <w:rPr>
+                <w:color w:val="000000"/>
+                <w:lang w:val="uk-UA"/>
+              </w:rPr>
+            </w:pPr>
+            <w:proofErr w:type="spellStart"/>
+            <w:r>
+              <w:rPr>
+                <w:color w:val="000000"/>
+                <w:lang w:val="uk-UA"/>
+              </w:rPr>
+              <w:t>GetItemsFromUserCartByCategorySuccessfully</w:t>
+            </w:r>
+            <w:proofErr w:type="spellEnd"/>
+          </w:p>
+        </w:tc>
+      </w:tr>
+      <w:tr>
+        <w:trPr>
+          <w:trHeight w:val="567"/>
+        </w:trPr>
+        <w:tc>
+          <w:tcPr>
+            <w:tcW w:w="947" w:type="dxa"/>
+            <w:vAlign w:val="center"/>
+          </w:tcPr>
+          <w:p>
+            <w:r>
+              <w:t>TST1</w:t>
+            </w:r>
+            <w:r>
+              <w:t>8</w:t>
+            </w:r>
+          </w:p>
+        </w:tc>
+        <w:tc>
+          <w:tcPr>
+            <w:tcW w:w="3146" w:type="dxa"/>
+            <w:vMerge/>
+            <w:vAlign w:val="center"/>
+          </w:tcPr>
+          <w:p/>
+        </w:tc>
+        <w:tc>
+          <w:tcPr>
+            <w:tcW w:w="6936" w:type="dxa"/>
+            <w:vAlign w:val="center"/>
+          </w:tcPr>
+          <w:p>
+            <w:pPr>
+              <w:jc w:val="center"/>
+              <w:rPr>
+                <w:color w:val="000000"/>
+                <w:lang w:val="uk-UA"/>
+              </w:rPr>
+            </w:pPr>
+            <w:proofErr w:type="spellStart"/>
+            <w:r>
+              <w:rPr>
+                <w:color w:val="000000"/>
+                <w:lang w:val="uk-UA"/>
+              </w:rPr>
+              <w:t>GetItemsFromUserCartByNotExistingCategory</w:t>
+            </w:r>
+            <w:proofErr w:type="spellEnd"/>
+          </w:p>
+        </w:tc>
+      </w:tr>
+      <w:tr>
+        <w:trPr>
+          <w:trHeight w:val="567"/>
+        </w:trPr>
+        <w:tc>
+          <w:tcPr>
+            <w:tcW w:w="947" w:type="dxa"/>
+            <w:vAlign w:val="center"/>
+          </w:tcPr>
+          <w:p>
+            <w:r>
+              <w:t>TST1</w:t>
+            </w:r>
+            <w:r>
+              <w:t>9</w:t>
+            </w:r>
+          </w:p>
+        </w:tc>
+        <w:tc>
+          <w:tcPr>
+            <w:tcW w:w="3146" w:type="dxa"/>
+            <w:vMerge/>
+            <w:vAlign w:val="center"/>
+          </w:tcPr>
+          <w:p/>
+        </w:tc>
+        <w:tc>
+          <w:tcPr>
+            <w:tcW w:w="6936" w:type="dxa"/>
+            <w:vAlign w:val="center"/>
+          </w:tcPr>
+          <w:p>
+            <w:pPr>
+              <w:tabs>
+                <w:tab w:val="left" w:pos="1530"/>
+              </w:tabs>
+              <w:jc w:val="center"/>
+              <w:rPr>
+                <w:color w:val="000000"/>
+                <w:lang w:val="uk-UA"/>
+              </w:rPr>
+            </w:pPr>
+            <w:proofErr w:type="spellStart"/>
+            <w:r>
+              <w:rPr>
+                <w:color w:val="000000"/>
+                <w:lang w:val="uk-UA"/>
+              </w:rPr>
+              <w:t>GetItemsFromUserCartByPageNumberSuccessfully</w:t>
+            </w:r>
+            <w:proofErr w:type="spellEnd"/>
+          </w:p>
+        </w:tc>
+      </w:tr>
+      <w:tr>
+        <w:trPr>
+          <w:trHeight w:val="567"/>
+        </w:trPr>
+        <w:tc>
+          <w:tcPr>
+            <w:tcW w:w="947" w:type="dxa"/>
+            <w:vAlign w:val="center"/>
+          </w:tcPr>
+          <w:p>
+            <w:r>
+              <w:t>TST20</w:t>
+            </w:r>
+          </w:p>
+        </w:tc>
+        <w:tc>
+          <w:tcPr>
+            <w:tcW w:w="3146" w:type="dxa"/>
+            <w:vMerge/>
+            <w:vAlign w:val="center"/>
+          </w:tcPr>
+          <w:p/>
+        </w:tc>
+        <w:tc>
+          <w:tcPr>
+            <w:tcW w:w="6936" w:type="dxa"/>
+            <w:vAlign w:val="center"/>
+          </w:tcPr>
+          <w:p>
+            <w:pPr>
+              <w:tabs>
+                <w:tab w:val="left" w:pos="1530"/>
+              </w:tabs>
+              <w:jc w:val="center"/>
+              <w:rPr>
+                <w:color w:val="000000"/>
+                <w:lang w:val="uk-UA"/>
+              </w:rPr>
+            </w:pPr>
+            <w:proofErr w:type="spellStart"/>
+            <w:r>
+              <w:rPr>
+                <w:color w:val="000000"/>
+                <w:lang w:val="uk-UA"/>
+              </w:rPr>
+              <w:t>GetItemsFromUserCartByPriceAscendingSuccessfully</w:t>
+            </w:r>
+            <w:proofErr w:type="spellEnd"/>
+          </w:p>
+        </w:tc>
+      </w:tr>
+      <w:tr>
+        <w:trPr>
+          <w:trHeight w:val="567"/>
+        </w:trPr>
+        <w:tc>
+          <w:tcPr>
+            <w:tcW w:w="947" w:type="dxa"/>
+            <w:vAlign w:val="center"/>
+          </w:tcPr>
+          <w:p>
+            <w:r>
+              <w:t>TST</w:t>
+            </w:r>
+            <w:r>
+              <w:t>2</w:t>
+            </w:r>
+            <w:r>
+              <w:t>1</w:t>
+            </w:r>
+          </w:p>
+        </w:tc>
+        <w:tc>
+          <w:tcPr>
+            <w:tcW w:w="3146" w:type="dxa"/>
+            <w:vMerge w:val="restart"/>
+            <w:vAlign w:val="center"/>
+          </w:tcPr>
+          <w:p>
+            <w:pPr>
+              <w:jc w:val="center"/>
+            </w:pPr>
+            <w:proofErr w:type="spellStart"/>
+            <w:r>
+              <w:rPr>
+                <w:color w:val="000000" w:themeColor="text1"/>
+                <w:lang w:val="uk-UA"/>
+              </w:rPr>
+              <w:t>CategoryServiceTest</w:t>
+            </w:r>
+            <w:proofErr w:type="spellEnd"/>
+          </w:p>
+        </w:tc>
+        <w:tc>
+          <w:tcPr>
+            <w:tcW w:w="6936" w:type="dxa"/>
+            <w:vAlign w:val="center"/>
+          </w:tcPr>
+          <w:p>
+            <w:pPr>
+              <w:tabs>
+                <w:tab w:val="left" w:pos="1530"/>
+              </w:tabs>
+              <w:jc w:val="center"/>
+              <w:rPr>
+                <w:color w:val="000000"/>
+                <w:lang w:val="uk-UA"/>
+              </w:rPr>
+            </w:pPr>
+            <w:proofErr w:type="spellStart"/>
+            <w:r>
+              <w:rPr>
+                <w:color w:val="000000"/>
+                <w:lang w:val="uk-UA"/>
+              </w:rPr>
+              <w:t>GetdiscountTest</w:t>
+            </w:r>
+            <w:proofErr w:type="spellEnd"/>
+          </w:p>
+        </w:tc>
+      </w:tr>
+      <w:tr>
+        <w:trPr>
+          <w:trHeight w:val="567"/>
+        </w:trPr>
+        <w:tc>
+          <w:tcPr>
+            <w:tcW w:w="947" w:type="dxa"/>
+            <w:vAlign w:val="center"/>
+          </w:tcPr>
+          <w:p>
+            <w:r>
+              <w:t>TST22</w:t>
+            </w:r>
+          </w:p>
+        </w:tc>
+        <w:tc>
+          <w:tcPr>
+            <w:tcW w:w="3146" w:type="dxa"/>
+            <w:vMerge/>
+            <w:vAlign w:val="center"/>
+          </w:tcPr>
+          <w:p/>
+        </w:tc>
+        <w:tc>
+          <w:tcPr>
+            <w:tcW w:w="6936" w:type="dxa"/>
+            <w:vAlign w:val="center"/>
+          </w:tcPr>
+          <w:p>
+            <w:pPr>
+              <w:tabs>
+                <w:tab w:val="left" w:pos="1530"/>
+              </w:tabs>
+              <w:jc w:val="center"/>
+              <w:rPr>
+                <w:color w:val="000000"/>
+                <w:lang w:val="uk-UA"/>
+              </w:rPr>
+            </w:pPr>
+            <w:proofErr w:type="spellStart"/>
+            <w:r>
+              <w:rPr>
+                <w:color w:val="000000"/>
+                <w:lang w:val="uk-UA"/>
+              </w:rPr>
+              <w:t>GetAllCategoriesTest</w:t>
+            </w:r>
+            <w:proofErr w:type="spellEnd"/>
+          </w:p>
+        </w:tc>
+      </w:tr>
+      <w:tr>
+        <w:trPr>
+          <w:trHeight w:val="567"/>
+        </w:trPr>
+        <w:tc>
+          <w:tcPr>
+            <w:tcW w:w="947" w:type="dxa"/>
+            <w:vAlign w:val="center"/>
+          </w:tcPr>
+          <w:p>
+            <w:r>
+              <w:t>TST23</w:t>
+            </w:r>
+          </w:p>
+        </w:tc>
+        <w:tc>
+          <w:tcPr>
+            <w:tcW w:w="3146" w:type="dxa"/>
+            <w:vMerge/>
+            <w:vAlign w:val="center"/>
+          </w:tcPr>
+          <w:p/>
+        </w:tc>
+        <w:tc>
+          <w:tcPr>
+            <w:tcW w:w="6936" w:type="dxa"/>
+            <w:vAlign w:val="center"/>
+          </w:tcPr>
+          <w:p>
+            <w:pPr>
+              <w:tabs>
+                <w:tab w:val="left" w:pos="1530"/>
+              </w:tabs>
+              <w:jc w:val="center"/>
+              <w:rPr>
+                <w:color w:val="000000"/>
+                <w:lang w:val="uk-UA"/>
+              </w:rPr>
+            </w:pPr>
+            <w:proofErr w:type="spellStart"/>
+            <w:r>
+              <w:rPr>
+                <w:color w:val="000000"/>
+                <w:lang w:val="uk-UA"/>
+              </w:rPr>
+              <w:t>AdddiscountTest</w:t>
+            </w:r>
+            <w:proofErr w:type="spellEnd"/>
+          </w:p>
+        </w:tc>
+      </w:tr>
+      <w:tr>
+        <w:trPr>
+          <w:trHeight w:val="567"/>
+        </w:trPr>
+        <w:tc>
+          <w:tcPr>
+            <w:tcW w:w="947" w:type="dxa"/>
+            <w:vAlign w:val="center"/>
+          </w:tcPr>
+          <w:p>
+            <w:r>
+              <w:t>TST24</w:t>
+            </w:r>
+          </w:p>
+        </w:tc>
+        <w:tc>
+          <w:tcPr>
+            <w:tcW w:w="3146" w:type="dxa"/>
+            <w:vMerge/>
+            <w:vAlign w:val="center"/>
+          </w:tcPr>
+          <w:p/>
+        </w:tc>
+        <w:tc>
+          <w:tcPr>
+            <w:tcW w:w="6936" w:type="dxa"/>
+            <w:vAlign w:val="center"/>
+          </w:tcPr>
+          <w:p>
+            <w:pPr>
+              <w:tabs>
+                <w:tab w:val="left" w:pos="1530"/>
+              </w:tabs>
+              <w:jc w:val="center"/>
+              <w:rPr>
+                <w:color w:val="000000"/>
+                <w:lang w:val="uk-UA"/>
+              </w:rPr>
+            </w:pPr>
+            <w:proofErr w:type="spellStart"/>
+            <w:r>
+              <w:rPr>
+                <w:color w:val="000000"/>
+                <w:lang w:val="uk-UA"/>
+              </w:rPr>
+              <w:t>UpdatediscountTest</w:t>
+            </w:r>
+            <w:proofErr w:type="spellEnd"/>
+          </w:p>
+        </w:tc>
+      </w:tr>
+      <w:tr>
+        <w:trPr>
+          <w:trHeight w:val="567"/>
+        </w:trPr>
+        <w:tc>
+          <w:tcPr>
+            <w:tcW w:w="947" w:type="dxa"/>
+            <w:vAlign w:val="center"/>
+          </w:tcPr>
+          <w:p>
+            <w:r>
+              <w:t>TST25</w:t>
+            </w:r>
+          </w:p>
+        </w:tc>
+        <w:tc>
+          <w:tcPr>
+            <w:tcW w:w="3146" w:type="dxa"/>
+            <w:vMerge/>
+            <w:vAlign w:val="center"/>
+          </w:tcPr>
+          <w:p/>
+        </w:tc>
+        <w:tc>
+          <w:tcPr>
+            <w:tcW w:w="6936" w:type="dxa"/>
+            <w:vAlign w:val="center"/>
+          </w:tcPr>
+          <w:p>
+            <w:pPr>
+              <w:tabs>
+                <w:tab w:val="left" w:pos="1530"/>
+              </w:tabs>
+              <w:jc w:val="center"/>
+              <w:rPr>
+                <w:color w:val="000000"/>
+                <w:lang w:val="uk-UA"/>
+              </w:rPr>
+            </w:pPr>
+            <w:proofErr w:type="spellStart"/>
+            <w:r>
+              <w:rPr>
+                <w:color w:val="000000"/>
+                <w:lang w:val="uk-UA"/>
+              </w:rPr>
+              <w:t>DeletediscountTest</w:t>
+            </w:r>
+            <w:proofErr w:type="spellEnd"/>
+          </w:p>
+        </w:tc>
+      </w:tr>
+      <w:tr>
+        <w:trPr>
+          <w:trHeight w:val="567"/>
+        </w:trPr>
+        <w:tc>
+          <w:tcPr>
+            <w:tcW w:w="947" w:type="dxa"/>
+            <w:vAlign w:val="center"/>
+          </w:tcPr>
+          <w:p>
+            <w:r>
+              <w:t>TST26</w:t>
+            </w:r>
+          </w:p>
+        </w:tc>
+        <w:tc>
+          <w:tcPr>
+            <w:tcW w:w="3146" w:type="dxa"/>
+            <w:vMerge w:val="restart"/>
+            <w:vAlign w:val="center"/>
+          </w:tcPr>
+          <w:p>
+            <w:pPr>
+              <w:jc w:val="center"/>
+              <w:rPr>
+                <w:color w:val="000000" w:themeColor="text1"/>
+              </w:rPr>
+            </w:pPr>
+            <w:proofErr w:type="spellStart"/>
+            <w:r>
+              <w:rPr>
+                <w:color w:val="000000" w:themeColor="text1"/>
+                <w:lang w:val="uk-UA"/>
+              </w:rPr>
+              <w:t>DiscountServiceTest</w:t>
+            </w:r>
+            <w:proofErr w:type="spellEnd"/>
+          </w:p>
+        </w:tc>
+        <w:tc>
+          <w:tcPr>
+            <w:tcW w:w="6936" w:type="dxa"/>
+            <w:vAlign w:val="center"/>
+          </w:tcPr>
+          <w:p>
+            <w:pPr>
+              <w:tabs>
+                <w:tab w:val="left" w:pos="1530"/>
+              </w:tabs>
+              <w:jc w:val="center"/>
+              <w:rPr>
+                <w:color w:val="000000" w:themeColor="text1"/>
+                <w:lang w:val="uk-UA"/>
+              </w:rPr>
+            </w:pPr>
+            <w:proofErr w:type="spellStart"/>
+            <w:r>
+              <w:rPr>
+                <w:color w:val="000000" w:themeColor="text1"/>
+                <w:lang w:val="uk-UA"/>
+              </w:rPr>
+              <w:t>GetdiscountTest</w:t>
+            </w:r>
+            <w:proofErr w:type="spellEnd"/>
+          </w:p>
+        </w:tc>
+      </w:tr>
+      <w:tr>
+        <w:trPr>
+          <w:trHeight w:val="567"/>
+        </w:trPr>
+        <w:tc>
+          <w:tcPr>
+            <w:tcW w:w="947" w:type="dxa"/>
+            <w:vAlign w:val="center"/>
+          </w:tcPr>
+          <w:p>
+            <w:r>
+              <w:t>TST27</w:t>
+            </w:r>
+          </w:p>
+        </w:tc>
+        <w:tc>
+          <w:tcPr>
+            <w:tcW w:w="3146" w:type="dxa"/>
+            <w:vMerge/>
+            <w:vAlign w:val="center"/>
+          </w:tcPr>
+          <w:p>
+            <w:pPr>
+              <w:jc w:val="center"/>
+              <w:rPr>
+                <w:color w:val="000000" w:themeColor="text1"/>
+                <w:lang w:val="uk-UA"/>
+              </w:rPr>
+            </w:pPr>
+          </w:p>
+        </w:tc>
+        <w:tc>
+          <w:tcPr>
+            <w:tcW w:w="6936" w:type="dxa"/>
+            <w:vAlign w:val="center"/>
+          </w:tcPr>
+          <w:p>
+            <w:pPr>
+              <w:tabs>
+                <w:tab w:val="left" w:pos="1530"/>
+              </w:tabs>
+              <w:jc w:val="center"/>
+              <w:rPr>
+                <w:color w:val="000000" w:themeColor="text1"/>
+                <w:lang w:val="uk-UA"/>
+              </w:rPr>
+            </w:pPr>
+            <w:proofErr w:type="spellStart"/>
+            <w:r>
+              <w:rPr>
+                <w:color w:val="000000" w:themeColor="text1"/>
+                <w:lang w:val="uk-UA"/>
+              </w:rPr>
+              <w:t>GetAllDiscountsTest</w:t>
+            </w:r>
+            <w:proofErr w:type="spellEnd"/>
+          </w:p>
+        </w:tc>
+      </w:tr>
+      <w:tr>
+        <w:trPr>
+          <w:trHeight w:val="567"/>
+        </w:trPr>
+        <w:tc>
+          <w:tcPr>
+            <w:tcW w:w="947" w:type="dxa"/>
+            <w:vAlign w:val="center"/>
+          </w:tcPr>
+          <w:p>
+            <w:r>
+              <w:t>TST28</w:t>
+            </w:r>
+          </w:p>
+        </w:tc>
+        <w:tc>
+          <w:tcPr>
+            <w:tcW w:w="3146" w:type="dxa"/>
+            <w:vMerge/>
+            <w:vAlign w:val="center"/>
+          </w:tcPr>
+          <w:p>
+            <w:pPr>
+              <w:jc w:val="center"/>
+              <w:rPr>
+                <w:color w:val="000000" w:themeColor="text1"/>
+                <w:lang w:val="uk-UA"/>
+              </w:rPr>
+            </w:pPr>
+          </w:p>
+        </w:tc>
+        <w:tc>
+          <w:tcPr>
+            <w:tcW w:w="6936" w:type="dxa"/>
+            <w:vAlign w:val="center"/>
+          </w:tcPr>
+          <w:p>
+            <w:pPr>
+              <w:tabs>
+                <w:tab w:val="left" w:pos="1530"/>
+              </w:tabs>
+              <w:jc w:val="center"/>
+              <w:rPr>
+                <w:color w:val="000000" w:themeColor="text1"/>
+                <w:lang w:val="uk-UA"/>
+              </w:rPr>
+            </w:pPr>
+            <w:proofErr w:type="spellStart"/>
+            <w:r>
+              <w:rPr>
+                <w:color w:val="000000" w:themeColor="text1"/>
+                <w:lang w:val="uk-UA"/>
+              </w:rPr>
+              <w:t>AdddiscountTest</w:t>
+            </w:r>
+            <w:proofErr w:type="spellEnd"/>
+          </w:p>
+        </w:tc>
+      </w:tr>
+      <w:tr>
+        <w:trPr>
+          <w:trHeight w:val="567"/>
+        </w:trPr>
+        <w:tc>
+          <w:tcPr>
+            <w:tcW w:w="947" w:type="dxa"/>
+            <w:vAlign w:val="center"/>
+          </w:tcPr>
+          <w:p>
+            <w:r>
+              <w:t>TST29</w:t>
+            </w:r>
+          </w:p>
+        </w:tc>
+        <w:tc>
+          <w:tcPr>
+            <w:tcW w:w="3146" w:type="dxa"/>
+            <w:vMerge/>
+            <w:vAlign w:val="center"/>
+          </w:tcPr>
+          <w:p>
+            <w:pPr>
+              <w:jc w:val="center"/>
+              <w:rPr>
+                <w:color w:val="000000" w:themeColor="text1"/>
+                <w:lang w:val="uk-UA"/>
+              </w:rPr>
+            </w:pPr>
+          </w:p>
+        </w:tc>
+        <w:tc>
+          <w:tcPr>
+            <w:tcW w:w="6936" w:type="dxa"/>
+            <w:vAlign w:val="center"/>
+          </w:tcPr>
+          <w:p>
+            <w:pPr>
+              <w:tabs>
+                <w:tab w:val="left" w:pos="1530"/>
+              </w:tabs>
+              <w:jc w:val="center"/>
+              <w:rPr>
+                <w:color w:val="000000" w:themeColor="text1"/>
+                <w:lang w:val="uk-UA"/>
+              </w:rPr>
+            </w:pPr>
+            <w:proofErr w:type="spellStart"/>
+            <w:r>
+              <w:rPr>
+                <w:color w:val="000000" w:themeColor="text1"/>
+                <w:lang w:val="uk-UA"/>
+              </w:rPr>
+              <w:t>UpdatediscountTest</w:t>
+            </w:r>
+            <w:proofErr w:type="spellEnd"/>
+          </w:p>
+        </w:tc>
+      </w:tr>
+      <w:tr>
+        <w:trPr>
+          <w:trHeight w:val="567"/>
+        </w:trPr>
+        <w:tc>
+          <w:tcPr>
+            <w:tcW w:w="947" w:type="dxa"/>
+            <w:vAlign w:val="center"/>
+          </w:tcPr>
+          <w:p>
+            <w:r>
+              <w:t>TST30</w:t>
+            </w:r>
+          </w:p>
+        </w:tc>
+        <w:tc>
+          <w:tcPr>
+            <w:tcW w:w="3146" w:type="dxa"/>
+            <w:vMerge/>
+            <w:vAlign w:val="center"/>
+          </w:tcPr>
+          <w:p>
+            <w:pPr>
+              <w:jc w:val="center"/>
+              <w:rPr>
+                <w:color w:val="000000" w:themeColor="text1"/>
+                <w:lang w:val="uk-UA"/>
+              </w:rPr>
+            </w:pPr>
+          </w:p>
+        </w:tc>
+        <w:tc>
+          <w:tcPr>
+            <w:tcW w:w="6936" w:type="dxa"/>
+            <w:vAlign w:val="center"/>
+          </w:tcPr>
+          <w:p>
+            <w:pPr>
+              <w:tabs>
+                <w:tab w:val="left" w:pos="1530"/>
+              </w:tabs>
+              <w:jc w:val="center"/>
+              <w:rPr>
+                <w:color w:val="000000" w:themeColor="text1"/>
+                <w:lang w:val="uk-UA"/>
+              </w:rPr>
+            </w:pPr>
+            <w:proofErr w:type="spellStart"/>
+            <w:r>
+              <w:rPr>
+                <w:color w:val="000000" w:themeColor="text1"/>
+                <w:lang w:val="uk-UA"/>
+              </w:rPr>
+              <w:t>DeletediscountTest</w:t>
+            </w:r>
+            <w:proofErr w:type="spellEnd"/>
+          </w:p>
+        </w:tc>
+      </w:tr>
+      <w:tr>
+        <w:trPr>
+          <w:trHeight w:val="567"/>
+        </w:trPr>
+        <w:tc>
+          <w:tcPr>
+            <w:tcW w:w="947" w:type="dxa"/>
+            <w:vAlign w:val="center"/>
+          </w:tcPr>
+          <w:p>
+            <w:r>
+              <w:t>TST31</w:t>
+            </w:r>
+          </w:p>
+        </w:tc>
+        <w:tc>
+          <w:tcPr>
+            <w:tcW w:w="3146" w:type="dxa"/>
+            <w:vMerge w:val="restart"/>
+            <w:vAlign w:val="center"/>
+          </w:tcPr>
+          <w:p>
+            <w:pPr>
+              <w:jc w:val="center"/>
+              <w:rPr>
+                <w:color w:val="000000" w:themeColor="text1"/>
+                <w:lang w:val="uk-UA"/>
+              </w:rPr>
+            </w:pPr>
+            <w:proofErr w:type="spellStart"/>
+            <w:r>
+              <w:rPr>
+                <w:color w:val="000000" w:themeColor="text1"/>
+                <w:lang w:val="uk-UA"/>
+              </w:rPr>
+              <w:t>MenuServiceTest</w:t>
+            </w:r>
+            <w:proofErr w:type="spellEnd"/>
+          </w:p>
+        </w:tc>
+        <w:tc>
+          <w:tcPr>
+            <w:tcW w:w="6936" w:type="dxa"/>
+            <w:vAlign w:val="center"/>
+          </w:tcPr>
+          <w:p>
+            <w:pPr>
+              <w:tabs>
+                <w:tab w:val="left" w:pos="1530"/>
+              </w:tabs>
+              <w:jc w:val="center"/>
+              <w:rPr>
+                <w:color w:val="000000" w:themeColor="text1"/>
+                <w:lang w:val="uk-UA"/>
+              </w:rPr>
+            </w:pPr>
+            <w:proofErr w:type="spellStart"/>
+            <w:r>
+              <w:rPr>
+                <w:color w:val="000000" w:themeColor="text1"/>
+                <w:lang w:val="uk-UA"/>
+              </w:rPr>
+              <w:t>GetMenuItemTest</w:t>
+            </w:r>
+            <w:proofErr w:type="spellEnd"/>
+          </w:p>
+        </w:tc>
+      </w:tr>
+      <w:tr>
+        <w:trPr>
+          <w:trHeight w:val="567"/>
+        </w:trPr>
+        <w:tc>
+          <w:tcPr>
+            <w:tcW w:w="947" w:type="dxa"/>
+            <w:vAlign w:val="center"/>
+          </w:tcPr>
+          <w:p>
+            <w:r>
+              <w:t>TST32</w:t>
+            </w:r>
+          </w:p>
+        </w:tc>
+        <w:tc>
+          <w:tcPr>
+            <w:tcW w:w="3146" w:type="dxa"/>
+            <w:vMerge/>
+            <w:vAlign w:val="center"/>
+          </w:tcPr>
+          <w:p>
+            <w:pPr>
+              <w:jc w:val="center"/>
+              <w:rPr>
+                <w:color w:val="000000" w:themeColor="text1"/>
+                <w:lang w:val="uk-UA"/>
+              </w:rPr>
+            </w:pPr>
+          </w:p>
+        </w:tc>
+        <w:tc>
+          <w:tcPr>
+            <w:tcW w:w="6936" w:type="dxa"/>
+            <w:vAlign w:val="center"/>
+          </w:tcPr>
+          <w:p>
+            <w:pPr>
+              <w:tabs>
+                <w:tab w:val="left" w:pos="1530"/>
+              </w:tabs>
+              <w:jc w:val="center"/>
+              <w:rPr>
+                <w:color w:val="000000" w:themeColor="text1"/>
+                <w:lang w:val="uk-UA"/>
+              </w:rPr>
+            </w:pPr>
+            <w:proofErr w:type="spellStart"/>
+            <w:r>
+              <w:rPr>
+                <w:color w:val="000000" w:themeColor="text1"/>
+                <w:lang w:val="uk-UA"/>
+              </w:rPr>
+              <w:t>GetAllMenuItemsTest</w:t>
+            </w:r>
+            <w:proofErr w:type="spellEnd"/>
+          </w:p>
+        </w:tc>
+      </w:tr>
+      <w:tr>
+        <w:trPr>
+          <w:trHeight w:val="567"/>
+        </w:trPr>
+        <w:tc>
+          <w:tcPr>
+            <w:tcW w:w="947" w:type="dxa"/>
+            <w:vAlign w:val="center"/>
+          </w:tcPr>
+          <w:p>
+            <w:r>
+              <w:t>TST33</w:t>
+            </w:r>
+          </w:p>
+        </w:tc>
+        <w:tc>
+          <w:tcPr>
+            <w:tcW w:w="3146" w:type="dxa"/>
+            <w:vMerge/>
+            <w:vAlign w:val="center"/>
+          </w:tcPr>
+          <w:p>
+            <w:pPr>
+              <w:jc w:val="center"/>
+              <w:rPr>
+                <w:color w:val="000000" w:themeColor="text1"/>
+                <w:lang w:val="uk-UA"/>
+              </w:rPr>
+            </w:pPr>
+          </w:p>
+        </w:tc>
+        <w:tc>
+          <w:tcPr>
+            <w:tcW w:w="6936" w:type="dxa"/>
+            <w:vAlign w:val="center"/>
+          </w:tcPr>
+          <w:p>
+            <w:pPr>
+              <w:tabs>
+                <w:tab w:val="left" w:pos="1530"/>
+              </w:tabs>
+              <w:jc w:val="center"/>
+              <w:rPr>
+                <w:color w:val="000000" w:themeColor="text1"/>
+                <w:lang w:val="uk-UA"/>
+              </w:rPr>
+            </w:pPr>
+            <w:proofErr w:type="spellStart"/>
+            <w:r>
+              <w:rPr>
+                <w:color w:val="000000" w:themeColor="text1"/>
+                <w:lang w:val="uk-UA"/>
+              </w:rPr>
+              <w:t>AddMenuItemTest</w:t>
+            </w:r>
+            <w:proofErr w:type="spellEnd"/>
+          </w:p>
+        </w:tc>
+      </w:tr>
+      <w:tr>
+        <w:trPr>
+          <w:trHeight w:val="567"/>
+        </w:trPr>
+        <w:tc>
+          <w:tcPr>
+            <w:tcW w:w="947" w:type="dxa"/>
+            <w:vAlign w:val="center"/>
+          </w:tcPr>
+          <w:p>
+            <w:r>
+              <w:t>TST34</w:t>
+            </w:r>
+          </w:p>
+        </w:tc>
+        <w:tc>
+          <w:tcPr>
+            <w:tcW w:w="3146" w:type="dxa"/>
+            <w:vMerge/>
+            <w:vAlign w:val="center"/>
+          </w:tcPr>
+          <w:p>
+            <w:pPr>
+              <w:jc w:val="center"/>
+              <w:rPr>
+                <w:color w:val="000000" w:themeColor="text1"/>
+                <w:lang w:val="uk-UA"/>
+              </w:rPr>
+            </w:pPr>
+          </w:p>
+        </w:tc>
+        <w:tc>
+          <w:tcPr>
+            <w:tcW w:w="6936" w:type="dxa"/>
+            <w:vAlign w:val="center"/>
+          </w:tcPr>
+          <w:p>
+            <w:pPr>
+              <w:tabs>
+                <w:tab w:val="left" w:pos="1530"/>
+              </w:tabs>
+              <w:jc w:val="center"/>
+              <w:rPr>
+                <w:color w:val="000000" w:themeColor="text1"/>
+                <w:lang w:val="uk-UA"/>
+              </w:rPr>
+            </w:pPr>
+            <w:proofErr w:type="spellStart"/>
+            <w:r>
+              <w:rPr>
+                <w:color w:val="000000" w:themeColor="text1"/>
+                <w:lang w:val="uk-UA"/>
+              </w:rPr>
+              <w:t>UpdateMenuItemTest</w:t>
+            </w:r>
+            <w:proofErr w:type="spellEnd"/>
+          </w:p>
+        </w:tc>
+      </w:tr>
+      <w:tr>
+        <w:trPr>
+          <w:trHeight w:val="567"/>
+        </w:trPr>
+        <w:tc>
+          <w:tcPr>
+            <w:tcW w:w="947" w:type="dxa"/>
+            <w:vAlign w:val="center"/>
+          </w:tcPr>
+          <w:p>
+            <w:r>
+              <w:t>TST35</w:t>
+            </w:r>
+          </w:p>
+        </w:tc>
+        <w:tc>
+          <w:tcPr>
+            <w:tcW w:w="3146" w:type="dxa"/>
+            <w:vMerge/>
+            <w:vAlign w:val="center"/>
+          </w:tcPr>
+          <w:p>
+            <w:pPr>
+              <w:jc w:val="center"/>
+              <w:rPr>
+                <w:color w:val="000000" w:themeColor="text1"/>
+                <w:lang w:val="uk-UA"/>
+              </w:rPr>
+            </w:pPr>
+          </w:p>
+        </w:tc>
+        <w:tc>
+          <w:tcPr>
+            <w:tcW w:w="6936" w:type="dxa"/>
+            <w:vAlign w:val="center"/>
+          </w:tcPr>
+          <w:p>
+            <w:pPr>
+              <w:tabs>
+                <w:tab w:val="left" w:pos="1530"/>
+              </w:tabs>
+              <w:jc w:val="center"/>
+              <w:rPr>
+                <w:color w:val="000000" w:themeColor="text1"/>
+                <w:lang w:val="uk-UA"/>
+              </w:rPr>
+            </w:pPr>
+            <w:proofErr w:type="spellStart"/>
+            <w:r>
+              <w:rPr>
+                <w:color w:val="000000" w:themeColor="text1"/>
+                <w:lang w:val="uk-UA"/>
+              </w:rPr>
+              <w:t>DeleteMenuItemTest</w:t>
+            </w:r>
+            <w:proofErr w:type="spellEnd"/>
+          </w:p>
+        </w:tc>
+      </w:tr>
+      <w:tr>
+        <w:trPr>
+          <w:trHeight w:val="567"/>
+        </w:trPr>
+        <w:tc>
+          <w:tcPr>
+            <w:tcW w:w="947" w:type="dxa"/>
+            <w:vAlign w:val="center"/>
+          </w:tcPr>
+          <w:p>
+            <w:r>
+              <w:t>TST36</w:t>
+            </w:r>
+          </w:p>
+        </w:tc>
+        <w:tc>
+          <w:tcPr>
+            <w:tcW w:w="3146" w:type="dxa"/>
+            <w:vMerge/>
+            <w:vAlign w:val="center"/>
+          </w:tcPr>
+          <w:p>
+            <w:pPr>
+              <w:jc w:val="center"/>
+              <w:rPr>
+                <w:color w:val="000000" w:themeColor="text1"/>
+                <w:lang w:val="uk-UA"/>
+              </w:rPr>
+            </w:pPr>
+          </w:p>
+        </w:tc>
+        <w:tc>
+          <w:tcPr>
+            <w:tcW w:w="6936" w:type="dxa"/>
+            <w:vAlign w:val="center"/>
+          </w:tcPr>
+          <w:p>
+            <w:pPr>
+              <w:tabs>
+                <w:tab w:val="left" w:pos="1530"/>
+              </w:tabs>
+              <w:jc w:val="center"/>
+              <w:rPr>
+                <w:color w:val="000000" w:themeColor="text1"/>
+                <w:lang w:val="uk-UA"/>
+              </w:rPr>
+            </w:pPr>
+            <w:r>
+              <w:rPr>
+                <w:color w:val="000000" w:themeColor="text1"/>
+                <w:lang w:val="uk-UA"/>
+              </w:rPr>
+              <w:t>GetMenuPageWithoutAnyFiltersTest1</w:t>
+            </w:r>
+          </w:p>
+        </w:tc>
+      </w:tr>
+      <w:tr>
+        <w:trPr>
+          <w:trHeight w:val="567"/>
+        </w:trPr>
+        <w:tc>
+          <w:tcPr>
+            <w:tcW w:w="947" w:type="dxa"/>
+            <w:vAlign w:val="center"/>
+          </w:tcPr>
+          <w:p>
+            <w:r>
+              <w:t>TST37</w:t>
+            </w:r>
+          </w:p>
+        </w:tc>
+        <w:tc>
+          <w:tcPr>
+            <w:tcW w:w="3146" w:type="dxa"/>
+            <w:vMerge/>
+            <w:vAlign w:val="center"/>
+          </w:tcPr>
+          <w:p>
+            <w:pPr>
+              <w:jc w:val="center"/>
+              <w:rPr>
+                <w:color w:val="000000" w:themeColor="text1"/>
+                <w:lang w:val="uk-UA"/>
+              </w:rPr>
+            </w:pPr>
+          </w:p>
+        </w:tc>
+        <w:tc>
+          <w:tcPr>
+            <w:tcW w:w="6936" w:type="dxa"/>
+            <w:vAlign w:val="center"/>
+          </w:tcPr>
+          <w:p>
+            <w:pPr>
+              <w:tabs>
+                <w:tab w:val="left" w:pos="1530"/>
+              </w:tabs>
+              <w:jc w:val="center"/>
+              <w:rPr>
+                <w:color w:val="000000" w:themeColor="text1"/>
+                <w:lang w:val="uk-UA"/>
+              </w:rPr>
+            </w:pPr>
+            <w:r>
+              <w:rPr>
+                <w:color w:val="000000" w:themeColor="text1"/>
+                <w:lang w:val="uk-UA"/>
+              </w:rPr>
+              <w:t>GetMenuPageWithoutAnyFiltersTest2</w:t>
+            </w:r>
+          </w:p>
+        </w:tc>
+      </w:tr>
+      <w:tr>
+        <w:trPr>
+          <w:trHeight w:val="567"/>
+        </w:trPr>
+        <w:tc>
+          <w:tcPr>
+            <w:tcW w:w="947" w:type="dxa"/>
+            <w:vAlign w:val="center"/>
+          </w:tcPr>
+          <w:p>
+            <w:r>
+              <w:t>TST38</w:t>
+            </w:r>
+          </w:p>
+        </w:tc>
+        <w:tc>
+          <w:tcPr>
+            <w:tcW w:w="3146" w:type="dxa"/>
+            <w:vMerge/>
+            <w:vAlign w:val="center"/>
+          </w:tcPr>
+          <w:p>
+            <w:pPr>
+              <w:jc w:val="center"/>
+              <w:rPr>
+                <w:color w:val="000000" w:themeColor="text1"/>
+                <w:lang w:val="uk-UA"/>
+              </w:rPr>
+            </w:pPr>
+          </w:p>
+        </w:tc>
+        <w:tc>
+          <w:tcPr>
+            <w:tcW w:w="6936" w:type="dxa"/>
+            <w:vAlign w:val="center"/>
+          </w:tcPr>
+          <w:p>
+            <w:pPr>
+              <w:tabs>
+                <w:tab w:val="left" w:pos="1530"/>
+              </w:tabs>
+              <w:jc w:val="center"/>
+              <w:rPr>
+                <w:color w:val="000000" w:themeColor="text1"/>
+                <w:lang w:val="uk-UA"/>
+              </w:rPr>
+            </w:pPr>
+            <w:proofErr w:type="spellStart"/>
+            <w:r>
+              <w:rPr>
+                <w:color w:val="000000" w:themeColor="text1"/>
+                <w:lang w:val="uk-UA"/>
+              </w:rPr>
+              <w:t>GetMenuPageAscFiltersTest</w:t>
+            </w:r>
+            <w:proofErr w:type="spellEnd"/>
+          </w:p>
+        </w:tc>
+      </w:tr>
+      <w:tr>
+        <w:trPr>
+          <w:trHeight w:val="567"/>
+        </w:trPr>
+        <w:tc>
+          <w:tcPr>
+            <w:tcW w:w="947" w:type="dxa"/>
+            <w:vAlign w:val="center"/>
+          </w:tcPr>
+          <w:p>
+            <w:r>
+              <w:t>TST39</w:t>
+            </w:r>
+          </w:p>
+        </w:tc>
+        <w:tc>
+          <w:tcPr>
+            <w:tcW w:w="3146" w:type="dxa"/>
+            <w:vMerge/>
+            <w:vAlign w:val="center"/>
+          </w:tcPr>
+          <w:p>
+            <w:pPr>
+              <w:jc w:val="center"/>
+              <w:rPr>
+                <w:color w:val="000000" w:themeColor="text1"/>
+                <w:lang w:val="uk-UA"/>
+              </w:rPr>
+            </w:pPr>
+          </w:p>
+        </w:tc>
+        <w:tc>
+          <w:tcPr>
+            <w:tcW w:w="6936" w:type="dxa"/>
+            <w:vAlign w:val="center"/>
+          </w:tcPr>
+          <w:p>
+            <w:pPr>
+              <w:tabs>
+                <w:tab w:val="left" w:pos="1530"/>
+              </w:tabs>
+              <w:jc w:val="center"/>
+              <w:rPr>
+                <w:color w:val="000000" w:themeColor="text1"/>
+                <w:lang w:val="uk-UA"/>
+              </w:rPr>
+            </w:pPr>
+            <w:proofErr w:type="spellStart"/>
+            <w:r>
+              <w:rPr>
+                <w:color w:val="000000" w:themeColor="text1"/>
+                <w:lang w:val="uk-UA"/>
+              </w:rPr>
+              <w:t>GetMenuPageSearchFiltersTest</w:t>
+            </w:r>
+            <w:proofErr w:type="spellEnd"/>
+          </w:p>
+        </w:tc>
+      </w:tr>
+      <w:tr>
+        <w:trPr>
+          <w:trHeight w:val="567"/>
+        </w:trPr>
+        <w:tc>
+          <w:tcPr>
+            <w:tcW w:w="947" w:type="dxa"/>
+            <w:vAlign w:val="center"/>
+          </w:tcPr>
+          <w:p>
+            <w:r>
+              <w:lastRenderedPageBreak/>
+              <w:t>TST4</w:t>
+            </w:r>
+            <w:r>
+              <w:t>0</w:t>
+            </w:r>
+          </w:p>
+        </w:tc>
+        <w:tc>
+          <w:tcPr>
+            <w:tcW w:w="3146" w:type="dxa"/>
+            <w:vMerge/>
+            <w:vAlign w:val="center"/>
+          </w:tcPr>
+          <w:p>
+            <w:pPr>
+              <w:jc w:val="center"/>
+              <w:rPr>
+                <w:color w:val="000000" w:themeColor="text1"/>
+                <w:lang w:val="uk-UA"/>
+              </w:rPr>
+            </w:pPr>
+          </w:p>
+        </w:tc>
+        <w:tc>
+          <w:tcPr>
+            <w:tcW w:w="6936" w:type="dxa"/>
+            <w:vAlign w:val="center"/>
+          </w:tcPr>
+          <w:p>
+            <w:pPr>
+              <w:tabs>
+                <w:tab w:val="left" w:pos="1530"/>
+              </w:tabs>
+              <w:jc w:val="center"/>
+              <w:rPr>
+                <w:color w:val="000000" w:themeColor="text1"/>
+                <w:lang w:val="uk-UA"/>
+              </w:rPr>
+            </w:pPr>
+            <w:r>
+              <w:rPr>
+                <w:color w:val="000000" w:themeColor="text1"/>
+                <w:lang w:val="uk-UA"/>
+              </w:rPr>
+              <w:t>GetMenuPage2DescFiltersTest</w:t>
+            </w:r>
+          </w:p>
+        </w:tc>
+      </w:tr>
+      <w:tr>
+        <w:trPr>
+          <w:trHeight w:val="567"/>
+        </w:trPr>
+        <w:tc>
+          <w:tcPr>
+            <w:tcW w:w="947" w:type="dxa"/>
+            <w:vAlign w:val="center"/>
+          </w:tcPr>
+          <w:p>
+            <w:r>
+              <w:t>TST4</w:t>
+            </w:r>
+            <w:r>
+              <w:t>1</w:t>
+            </w:r>
+          </w:p>
+        </w:tc>
+        <w:tc>
+          <w:tcPr>
+            <w:tcW w:w="3146" w:type="dxa"/>
+            <w:vMerge w:val="restart"/>
+            <w:vAlign w:val="center"/>
+          </w:tcPr>
+          <w:p>
+            <w:pPr>
+              <w:jc w:val="center"/>
+              <w:rPr>
+                <w:color w:val="000000" w:themeColor="text1"/>
+                <w:lang w:val="uk-UA"/>
+              </w:rPr>
+            </w:pPr>
+            <w:proofErr w:type="spellStart"/>
+            <w:r>
+              <w:rPr>
+                <w:color w:val="000000" w:themeColor="text1"/>
+                <w:lang w:val="uk-UA"/>
+              </w:rPr>
+              <w:t>OrderServiceTest</w:t>
+            </w:r>
+            <w:proofErr w:type="spellEnd"/>
+          </w:p>
+        </w:tc>
+        <w:tc>
+          <w:tcPr>
+            <w:tcW w:w="6936" w:type="dxa"/>
+            <w:vAlign w:val="center"/>
+          </w:tcPr>
+          <w:p>
+            <w:pPr>
+              <w:tabs>
+                <w:tab w:val="left" w:pos="1530"/>
+              </w:tabs>
+              <w:jc w:val="center"/>
+              <w:rPr>
+                <w:color w:val="000000" w:themeColor="text1"/>
+                <w:lang w:val="uk-UA"/>
+              </w:rPr>
+            </w:pPr>
+            <w:proofErr w:type="spellStart"/>
+            <w:r>
+              <w:rPr>
+                <w:color w:val="000000" w:themeColor="text1"/>
+                <w:lang w:val="uk-UA"/>
+              </w:rPr>
+              <w:t>GetOrderTest</w:t>
+            </w:r>
+            <w:proofErr w:type="spellEnd"/>
+          </w:p>
+        </w:tc>
+      </w:tr>
+      <w:tr>
+        <w:trPr>
+          <w:trHeight w:val="567"/>
+        </w:trPr>
+        <w:tc>
+          <w:tcPr>
+            <w:tcW w:w="947" w:type="dxa"/>
+            <w:vAlign w:val="center"/>
+          </w:tcPr>
+          <w:p>
+            <w:r>
+              <w:t>TST4</w:t>
+            </w:r>
+            <w:r>
+              <w:t>2</w:t>
+            </w:r>
+          </w:p>
+        </w:tc>
+        <w:tc>
+          <w:tcPr>
+            <w:tcW w:w="3146" w:type="dxa"/>
+            <w:vMerge/>
+            <w:vAlign w:val="center"/>
+          </w:tcPr>
+          <w:p>
+            <w:pPr>
+              <w:jc w:val="center"/>
+              <w:rPr>
+                <w:color w:val="000000" w:themeColor="text1"/>
+                <w:lang w:val="uk-UA"/>
+              </w:rPr>
+            </w:pPr>
+          </w:p>
+        </w:tc>
+        <w:tc>
+          <w:tcPr>
+            <w:tcW w:w="6936" w:type="dxa"/>
+            <w:vAlign w:val="center"/>
+          </w:tcPr>
+          <w:p>
+            <w:pPr>
+              <w:tabs>
+                <w:tab w:val="left" w:pos="1530"/>
+              </w:tabs>
+              <w:jc w:val="center"/>
+              <w:rPr>
+                <w:color w:val="000000" w:themeColor="text1"/>
+                <w:lang w:val="uk-UA"/>
+              </w:rPr>
+            </w:pPr>
+            <w:proofErr w:type="spellStart"/>
+            <w:r>
+              <w:rPr>
+                <w:color w:val="000000" w:themeColor="text1"/>
+                <w:lang w:val="uk-UA"/>
+              </w:rPr>
+              <w:t>GetAllOrdersTest</w:t>
+            </w:r>
+            <w:proofErr w:type="spellEnd"/>
+          </w:p>
+        </w:tc>
+      </w:tr>
+      <w:tr>
+        <w:trPr>
+          <w:trHeight w:val="567"/>
+        </w:trPr>
+        <w:tc>
+          <w:tcPr>
+            <w:tcW w:w="947" w:type="dxa"/>
+            <w:vAlign w:val="center"/>
+          </w:tcPr>
+          <w:p>
+            <w:r>
+              <w:t>TST4</w:t>
+            </w:r>
+            <w:r>
+              <w:t>3</w:t>
+            </w:r>
+          </w:p>
+        </w:tc>
+        <w:tc>
+          <w:tcPr>
+            <w:tcW w:w="3146" w:type="dxa"/>
+            <w:vMerge/>
+            <w:vAlign w:val="center"/>
+          </w:tcPr>
+          <w:p>
+            <w:pPr>
+              <w:jc w:val="center"/>
+              <w:rPr>
+                <w:color w:val="000000" w:themeColor="text1"/>
+                <w:lang w:val="uk-UA"/>
+              </w:rPr>
+            </w:pPr>
+          </w:p>
+        </w:tc>
+        <w:tc>
+          <w:tcPr>
+            <w:tcW w:w="6936" w:type="dxa"/>
+            <w:vAlign w:val="center"/>
+          </w:tcPr>
+          <w:p>
+            <w:pPr>
+              <w:tabs>
+                <w:tab w:val="left" w:pos="1530"/>
+              </w:tabs>
+              <w:jc w:val="center"/>
+              <w:rPr>
+                <w:color w:val="000000" w:themeColor="text1"/>
+                <w:lang w:val="uk-UA"/>
+              </w:rPr>
+            </w:pPr>
+            <w:proofErr w:type="spellStart"/>
+            <w:r>
+              <w:rPr>
+                <w:color w:val="000000" w:themeColor="text1"/>
+                <w:lang w:val="uk-UA"/>
+              </w:rPr>
+              <w:t>AddOrderTest</w:t>
+            </w:r>
+            <w:proofErr w:type="spellEnd"/>
+          </w:p>
+        </w:tc>
+      </w:tr>
+      <w:tr>
+        <w:trPr>
+          <w:trHeight w:val="567"/>
+        </w:trPr>
+        <w:tc>
+          <w:tcPr>
+            <w:tcW w:w="947" w:type="dxa"/>
+            <w:vAlign w:val="center"/>
+          </w:tcPr>
+          <w:p>
+            <w:r>
+              <w:t>TST4</w:t>
+            </w:r>
+            <w:r>
+              <w:t>4</w:t>
+            </w:r>
+          </w:p>
+        </w:tc>
+        <w:tc>
+          <w:tcPr>
+            <w:tcW w:w="3146" w:type="dxa"/>
+            <w:vMerge/>
+            <w:vAlign w:val="center"/>
+          </w:tcPr>
+          <w:p>
+            <w:pPr>
+              <w:jc w:val="center"/>
+              <w:rPr>
+                <w:color w:val="000000" w:themeColor="text1"/>
+                <w:lang w:val="uk-UA"/>
+              </w:rPr>
+            </w:pPr>
+          </w:p>
+        </w:tc>
+        <w:tc>
+          <w:tcPr>
+            <w:tcW w:w="6936" w:type="dxa"/>
+            <w:vAlign w:val="center"/>
+          </w:tcPr>
+          <w:p>
+            <w:pPr>
+              <w:tabs>
+                <w:tab w:val="left" w:pos="1530"/>
+              </w:tabs>
+              <w:jc w:val="center"/>
+              <w:rPr>
+                <w:color w:val="000000" w:themeColor="text1"/>
+                <w:lang w:val="uk-UA"/>
+              </w:rPr>
+            </w:pPr>
+            <w:proofErr w:type="spellStart"/>
+            <w:r>
+              <w:rPr>
+                <w:color w:val="000000" w:themeColor="text1"/>
+                <w:lang w:val="uk-UA"/>
+              </w:rPr>
+              <w:t>UpdateOrderTest</w:t>
+            </w:r>
+            <w:proofErr w:type="spellEnd"/>
+          </w:p>
+        </w:tc>
+      </w:tr>
+      <w:tr>
+        <w:trPr>
+          <w:trHeight w:val="567"/>
+        </w:trPr>
+        <w:tc>
+          <w:tcPr>
+            <w:tcW w:w="947" w:type="dxa"/>
+            <w:vAlign w:val="center"/>
+          </w:tcPr>
+          <w:p>
+            <w:r>
+              <w:t>TST4</w:t>
+            </w:r>
+            <w:r>
+              <w:t>5</w:t>
+            </w:r>
+          </w:p>
+        </w:tc>
+        <w:tc>
+          <w:tcPr>
+            <w:tcW w:w="3146" w:type="dxa"/>
+            <w:vMerge/>
+            <w:vAlign w:val="center"/>
+          </w:tcPr>
+          <w:p>
+            <w:pPr>
+              <w:jc w:val="center"/>
+              <w:rPr>
+                <w:color w:val="000000" w:themeColor="text1"/>
+                <w:lang w:val="uk-UA"/>
+              </w:rPr>
+            </w:pPr>
+          </w:p>
+        </w:tc>
+        <w:tc>
+          <w:tcPr>
+            <w:tcW w:w="6936" w:type="dxa"/>
+            <w:vAlign w:val="center"/>
+          </w:tcPr>
+          <w:p>
+            <w:pPr>
+              <w:tabs>
+                <w:tab w:val="left" w:pos="1530"/>
+              </w:tabs>
+              <w:jc w:val="center"/>
+              <w:rPr>
+                <w:color w:val="000000" w:themeColor="text1"/>
+                <w:lang w:val="uk-UA"/>
+              </w:rPr>
+            </w:pPr>
+            <w:proofErr w:type="spellStart"/>
+            <w:r>
+              <w:rPr>
+                <w:color w:val="000000" w:themeColor="text1"/>
+                <w:lang w:val="uk-UA"/>
+              </w:rPr>
+              <w:t>DeleteOrderTest</w:t>
+            </w:r>
+            <w:proofErr w:type="spellEnd"/>
+          </w:p>
+        </w:tc>
+      </w:tr>
+      <w:tr>
+        <w:trPr>
+          <w:trHeight w:val="567"/>
+        </w:trPr>
+        <w:tc>
+          <w:tcPr>
+            <w:tcW w:w="947" w:type="dxa"/>
+            <w:vAlign w:val="center"/>
+          </w:tcPr>
+          <w:p>
+            <w:r>
+              <w:t>TST46</w:t>
+            </w:r>
+          </w:p>
+        </w:tc>
+        <w:tc>
+          <w:tcPr>
+            <w:tcW w:w="3146" w:type="dxa"/>
+            <w:vMerge w:val="restart"/>
+            <w:vAlign w:val="center"/>
+          </w:tcPr>
+          <w:p>
+            <w:pPr>
+              <w:jc w:val="center"/>
+              <w:rPr>
+                <w:color w:val="000000" w:themeColor="text1"/>
+                <w:lang w:val="uk-UA"/>
+              </w:rPr>
+            </w:pPr>
+            <w:proofErr w:type="spellStart"/>
+            <w:r>
+              <w:rPr>
+                <w:color w:val="000000" w:themeColor="text1"/>
+                <w:lang w:val="uk-UA"/>
+              </w:rPr>
+              <w:t>PurchaseServiceTest</w:t>
+            </w:r>
+            <w:proofErr w:type="spellEnd"/>
+          </w:p>
+        </w:tc>
+        <w:tc>
+          <w:tcPr>
+            <w:tcW w:w="6936" w:type="dxa"/>
+            <w:vAlign w:val="center"/>
+          </w:tcPr>
+          <w:p>
+            <w:pPr>
+              <w:tabs>
+                <w:tab w:val="left" w:pos="1530"/>
+              </w:tabs>
+              <w:jc w:val="center"/>
+              <w:rPr>
+                <w:color w:val="000000" w:themeColor="text1"/>
+                <w:lang w:val="uk-UA"/>
+              </w:rPr>
+            </w:pPr>
+            <w:proofErr w:type="spellStart"/>
+            <w:r>
+              <w:rPr>
+                <w:color w:val="000000" w:themeColor="text1"/>
+                <w:lang w:val="uk-UA"/>
+              </w:rPr>
+              <w:t>GetUserPurchasesListSuccssesfully</w:t>
+            </w:r>
+            <w:proofErr w:type="spellEnd"/>
+          </w:p>
+        </w:tc>
+      </w:tr>
+      <w:tr>
+        <w:trPr>
+          <w:trHeight w:val="567"/>
+        </w:trPr>
+        <w:tc>
+          <w:tcPr>
+            <w:tcW w:w="947" w:type="dxa"/>
+            <w:vAlign w:val="center"/>
+          </w:tcPr>
+          <w:p>
+            <w:r>
+              <w:t>TST4</w:t>
+            </w:r>
+            <w:r>
+              <w:t>7</w:t>
+            </w:r>
+          </w:p>
+        </w:tc>
+        <w:tc>
+          <w:tcPr>
+            <w:tcW w:w="3146" w:type="dxa"/>
+            <w:vMerge/>
+            <w:vAlign w:val="center"/>
+          </w:tcPr>
+          <w:p>
+            <w:pPr>
+              <w:jc w:val="center"/>
+              <w:rPr>
+                <w:color w:val="000000" w:themeColor="text1"/>
+                <w:lang w:val="uk-UA"/>
+              </w:rPr>
+            </w:pPr>
+          </w:p>
+        </w:tc>
+        <w:tc>
+          <w:tcPr>
+            <w:tcW w:w="6936" w:type="dxa"/>
+            <w:vAlign w:val="center"/>
+          </w:tcPr>
+          <w:p>
+            <w:pPr>
+              <w:tabs>
+                <w:tab w:val="left" w:pos="1530"/>
+              </w:tabs>
+              <w:jc w:val="center"/>
+              <w:rPr>
+                <w:color w:val="000000" w:themeColor="text1"/>
+                <w:lang w:val="uk-UA"/>
+              </w:rPr>
+            </w:pPr>
+            <w:proofErr w:type="spellStart"/>
+            <w:r>
+              <w:rPr>
+                <w:color w:val="000000" w:themeColor="text1"/>
+                <w:lang w:val="uk-UA"/>
+              </w:rPr>
+              <w:t>GetUserPurchasesListNoUserWithSuchName</w:t>
+            </w:r>
+            <w:proofErr w:type="spellEnd"/>
+          </w:p>
+        </w:tc>
+      </w:tr>
+      <w:tr>
+        <w:trPr>
+          <w:trHeight w:val="567"/>
+        </w:trPr>
+        <w:tc>
+          <w:tcPr>
+            <w:tcW w:w="947" w:type="dxa"/>
+            <w:vAlign w:val="center"/>
+          </w:tcPr>
+          <w:p>
+            <w:r>
+              <w:t>TST4</w:t>
+            </w:r>
+            <w:r>
+              <w:t>8</w:t>
+            </w:r>
+          </w:p>
+        </w:tc>
+        <w:tc>
+          <w:tcPr>
+            <w:tcW w:w="3146" w:type="dxa"/>
+            <w:vMerge/>
+            <w:vAlign w:val="center"/>
+          </w:tcPr>
+          <w:p>
+            <w:pPr>
+              <w:jc w:val="center"/>
+              <w:rPr>
+                <w:color w:val="000000" w:themeColor="text1"/>
+                <w:lang w:val="uk-UA"/>
+              </w:rPr>
+            </w:pPr>
+          </w:p>
+        </w:tc>
+        <w:tc>
+          <w:tcPr>
+            <w:tcW w:w="6936" w:type="dxa"/>
+            <w:vAlign w:val="center"/>
+          </w:tcPr>
+          <w:p>
+            <w:pPr>
+              <w:tabs>
+                <w:tab w:val="left" w:pos="1530"/>
+              </w:tabs>
+              <w:jc w:val="center"/>
+              <w:rPr>
+                <w:color w:val="000000" w:themeColor="text1"/>
+                <w:lang w:val="uk-UA"/>
+              </w:rPr>
+            </w:pPr>
+            <w:proofErr w:type="spellStart"/>
+            <w:r>
+              <w:rPr>
+                <w:color w:val="000000" w:themeColor="text1"/>
+                <w:lang w:val="uk-UA"/>
+              </w:rPr>
+              <w:t>GetItemsFromPurchaseListSuccssesfully</w:t>
+            </w:r>
+            <w:proofErr w:type="spellEnd"/>
+          </w:p>
+        </w:tc>
+      </w:tr>
+      <w:tr>
+        <w:trPr>
+          <w:trHeight w:val="567"/>
+        </w:trPr>
+        <w:tc>
+          <w:tcPr>
+            <w:tcW w:w="947" w:type="dxa"/>
+            <w:vAlign w:val="center"/>
+          </w:tcPr>
+          <w:p>
+            <w:r>
+              <w:t>TST4</w:t>
+            </w:r>
+            <w:r>
+              <w:t>9</w:t>
+            </w:r>
+          </w:p>
+        </w:tc>
+        <w:tc>
+          <w:tcPr>
+            <w:tcW w:w="3146" w:type="dxa"/>
+            <w:vMerge/>
+            <w:vAlign w:val="center"/>
+          </w:tcPr>
+          <w:p>
+            <w:pPr>
+              <w:jc w:val="center"/>
+              <w:rPr>
+                <w:color w:val="000000" w:themeColor="text1"/>
+                <w:lang w:val="uk-UA"/>
+              </w:rPr>
+            </w:pPr>
+          </w:p>
+        </w:tc>
+        <w:tc>
+          <w:tcPr>
+            <w:tcW w:w="6936" w:type="dxa"/>
+            <w:vAlign w:val="center"/>
+          </w:tcPr>
+          <w:p>
+            <w:pPr>
+              <w:tabs>
+                <w:tab w:val="left" w:pos="1530"/>
+              </w:tabs>
+              <w:jc w:val="center"/>
+              <w:rPr>
+                <w:color w:val="000000" w:themeColor="text1"/>
+                <w:lang w:val="uk-UA"/>
+              </w:rPr>
+            </w:pPr>
+            <w:proofErr w:type="spellStart"/>
+            <w:r>
+              <w:rPr>
+                <w:color w:val="000000" w:themeColor="text1"/>
+                <w:lang w:val="uk-UA"/>
+              </w:rPr>
+              <w:t>GetItemsFromPurchaseListIncorrectPurchaseId</w:t>
+            </w:r>
+            <w:proofErr w:type="spellEnd"/>
+          </w:p>
+        </w:tc>
+      </w:tr>
+      <w:tr>
+        <w:trPr>
+          <w:trHeight w:val="567"/>
+        </w:trPr>
+        <w:tc>
+          <w:tcPr>
+            <w:tcW w:w="947" w:type="dxa"/>
+            <w:vAlign w:val="center"/>
+          </w:tcPr>
+          <w:p>
+            <w:r>
+              <w:t>TST50</w:t>
+            </w:r>
+          </w:p>
+        </w:tc>
+        <w:tc>
+          <w:tcPr>
+            <w:tcW w:w="3146" w:type="dxa"/>
+            <w:vMerge/>
+            <w:vAlign w:val="center"/>
+          </w:tcPr>
+          <w:p>
+            <w:pPr>
+              <w:jc w:val="center"/>
+              <w:rPr>
+                <w:color w:val="000000" w:themeColor="text1"/>
+                <w:lang w:val="uk-UA"/>
+              </w:rPr>
+            </w:pPr>
+          </w:p>
+        </w:tc>
+        <w:tc>
+          <w:tcPr>
+            <w:tcW w:w="6936" w:type="dxa"/>
+            <w:vAlign w:val="center"/>
+          </w:tcPr>
+          <w:p>
+            <w:pPr>
+              <w:tabs>
+                <w:tab w:val="left" w:pos="1530"/>
+              </w:tabs>
+              <w:jc w:val="center"/>
+              <w:rPr>
+                <w:color w:val="000000" w:themeColor="text1"/>
+                <w:lang w:val="uk-UA"/>
+              </w:rPr>
+            </w:pPr>
+            <w:proofErr w:type="spellStart"/>
+            <w:r>
+              <w:rPr>
+                <w:color w:val="000000" w:themeColor="text1"/>
+                <w:lang w:val="uk-UA"/>
+              </w:rPr>
+              <w:t>GetItemsFromUserCartByPriceDescendingSuccessfully</w:t>
+            </w:r>
+            <w:proofErr w:type="spellEnd"/>
+          </w:p>
+        </w:tc>
+      </w:tr>
+      <w:tr>
+        <w:trPr>
+          <w:trHeight w:val="567"/>
+        </w:trPr>
+        <w:tc>
+          <w:tcPr>
+            <w:tcW w:w="947" w:type="dxa"/>
+            <w:vAlign w:val="center"/>
+          </w:tcPr>
+          <w:p>
+            <w:r>
+              <w:t>TST51</w:t>
+            </w:r>
+          </w:p>
+        </w:tc>
+        <w:tc>
+          <w:tcPr>
+            <w:tcW w:w="3146" w:type="dxa"/>
+            <w:vMerge/>
+            <w:vAlign w:val="center"/>
+          </w:tcPr>
+          <w:p>
+            <w:pPr>
+              <w:jc w:val="center"/>
+              <w:rPr>
+                <w:color w:val="000000" w:themeColor="text1"/>
+                <w:lang w:val="uk-UA"/>
+              </w:rPr>
+            </w:pPr>
+          </w:p>
+        </w:tc>
+        <w:tc>
+          <w:tcPr>
+            <w:tcW w:w="6936" w:type="dxa"/>
+            <w:vAlign w:val="center"/>
+          </w:tcPr>
+          <w:p>
+            <w:pPr>
+              <w:tabs>
+                <w:tab w:val="left" w:pos="1530"/>
+              </w:tabs>
+              <w:jc w:val="center"/>
+              <w:rPr>
+                <w:color w:val="000000" w:themeColor="text1"/>
+                <w:lang w:val="uk-UA"/>
+              </w:rPr>
+            </w:pPr>
+            <w:proofErr w:type="spellStart"/>
+            <w:r>
+              <w:rPr>
+                <w:color w:val="000000" w:themeColor="text1"/>
+                <w:lang w:val="uk-UA"/>
+              </w:rPr>
+              <w:t>GetItemsFromUserCartByItemNameSuccessfully</w:t>
+            </w:r>
+            <w:proofErr w:type="spellEnd"/>
+          </w:p>
+        </w:tc>
+      </w:tr>
+      <w:tr>
+        <w:trPr>
+          <w:trHeight w:val="567"/>
+        </w:trPr>
+        <w:tc>
+          <w:tcPr>
+            <w:tcW w:w="947" w:type="dxa"/>
+            <w:vAlign w:val="center"/>
+          </w:tcPr>
+          <w:p>
+            <w:r>
+              <w:t>TST52</w:t>
+            </w:r>
+          </w:p>
+        </w:tc>
+        <w:tc>
+          <w:tcPr>
+            <w:tcW w:w="3146" w:type="dxa"/>
+            <w:vMerge/>
+            <w:vAlign w:val="center"/>
+          </w:tcPr>
+          <w:p>
+            <w:pPr>
+              <w:jc w:val="center"/>
+              <w:rPr>
+                <w:color w:val="000000" w:themeColor="text1"/>
+                <w:lang w:val="uk-UA"/>
+              </w:rPr>
+            </w:pPr>
+          </w:p>
+        </w:tc>
+        <w:tc>
+          <w:tcPr>
+            <w:tcW w:w="6936" w:type="dxa"/>
+            <w:vAlign w:val="center"/>
+          </w:tcPr>
+          <w:p>
+            <w:pPr>
+              <w:tabs>
+                <w:tab w:val="left" w:pos="1530"/>
+              </w:tabs>
+              <w:jc w:val="center"/>
+              <w:rPr>
+                <w:color w:val="000000" w:themeColor="text1"/>
+                <w:lang w:val="uk-UA"/>
+              </w:rPr>
+            </w:pPr>
+            <w:proofErr w:type="spellStart"/>
+            <w:r>
+              <w:rPr>
+                <w:color w:val="000000" w:themeColor="text1"/>
+                <w:lang w:val="uk-UA"/>
+              </w:rPr>
+              <w:t>GetItemsFromUserCartByCategorySuccessfully</w:t>
+            </w:r>
+            <w:proofErr w:type="spellEnd"/>
+          </w:p>
+        </w:tc>
+      </w:tr>
+      <w:tr>
+        <w:trPr>
+          <w:trHeight w:val="567"/>
+        </w:trPr>
+        <w:tc>
+          <w:tcPr>
+            <w:tcW w:w="947" w:type="dxa"/>
+            <w:vAlign w:val="center"/>
+          </w:tcPr>
+          <w:p>
+            <w:r>
+              <w:t>TST53</w:t>
+            </w:r>
+          </w:p>
+        </w:tc>
+        <w:tc>
+          <w:tcPr>
+            <w:tcW w:w="3146" w:type="dxa"/>
+            <w:vMerge/>
+            <w:vAlign w:val="center"/>
+          </w:tcPr>
+          <w:p>
+            <w:pPr>
+              <w:jc w:val="center"/>
+              <w:rPr>
+                <w:color w:val="000000" w:themeColor="text1"/>
+                <w:lang w:val="uk-UA"/>
+              </w:rPr>
+            </w:pPr>
+          </w:p>
+        </w:tc>
+        <w:tc>
+          <w:tcPr>
+            <w:tcW w:w="6936" w:type="dxa"/>
+            <w:vAlign w:val="center"/>
+          </w:tcPr>
+          <w:p>
+            <w:pPr>
+              <w:tabs>
+                <w:tab w:val="left" w:pos="1530"/>
+              </w:tabs>
+              <w:jc w:val="center"/>
+              <w:rPr>
+                <w:color w:val="000000" w:themeColor="text1"/>
+                <w:lang w:val="uk-UA"/>
+              </w:rPr>
+            </w:pPr>
+            <w:proofErr w:type="spellStart"/>
+            <w:r>
+              <w:rPr>
+                <w:color w:val="000000" w:themeColor="text1"/>
+                <w:lang w:val="uk-UA"/>
+              </w:rPr>
+              <w:t>GetItemsFromUserCartByNotExistingCategory</w:t>
+            </w:r>
+            <w:proofErr w:type="spellEnd"/>
+          </w:p>
+        </w:tc>
+      </w:tr>
+      <w:tr>
+        <w:trPr>
+          <w:trHeight w:val="567"/>
+        </w:trPr>
+        <w:tc>
+          <w:tcPr>
+            <w:tcW w:w="947" w:type="dxa"/>
+            <w:vAlign w:val="center"/>
+          </w:tcPr>
+          <w:p>
+            <w:r>
+              <w:t>TST54</w:t>
+            </w:r>
+          </w:p>
+        </w:tc>
+        <w:tc>
+          <w:tcPr>
+            <w:tcW w:w="3146" w:type="dxa"/>
+            <w:vMerge/>
+            <w:vAlign w:val="center"/>
+          </w:tcPr>
+          <w:p>
+            <w:pPr>
+              <w:jc w:val="center"/>
+              <w:rPr>
+                <w:color w:val="000000" w:themeColor="text1"/>
+                <w:lang w:val="uk-UA"/>
+              </w:rPr>
+            </w:pPr>
+          </w:p>
+        </w:tc>
+        <w:tc>
+          <w:tcPr>
+            <w:tcW w:w="6936" w:type="dxa"/>
+            <w:vAlign w:val="center"/>
+          </w:tcPr>
+          <w:p>
+            <w:pPr>
+              <w:tabs>
+                <w:tab w:val="left" w:pos="1530"/>
+              </w:tabs>
+              <w:jc w:val="center"/>
+              <w:rPr>
+                <w:color w:val="000000" w:themeColor="text1"/>
+                <w:lang w:val="uk-UA"/>
+              </w:rPr>
+            </w:pPr>
+            <w:proofErr w:type="spellStart"/>
+            <w:r>
+              <w:rPr>
+                <w:color w:val="000000" w:themeColor="text1"/>
+                <w:lang w:val="uk-UA"/>
+              </w:rPr>
+              <w:t>GetItemsFromUserCartByPageNumberSuccessfully</w:t>
+            </w:r>
+            <w:proofErr w:type="spellEnd"/>
+          </w:p>
+        </w:tc>
+      </w:tr>
+      <w:tr>
+        <w:trPr>
+          <w:trHeight w:val="567"/>
+        </w:trPr>
+        <w:tc>
+          <w:tcPr>
+            <w:tcW w:w="947" w:type="dxa"/>
+            <w:vAlign w:val="center"/>
+          </w:tcPr>
+          <w:p>
+            <w:r>
+              <w:t>TST55</w:t>
+            </w:r>
+          </w:p>
+        </w:tc>
+        <w:tc>
+          <w:tcPr>
+            <w:tcW w:w="3146" w:type="dxa"/>
+            <w:vMerge/>
+            <w:vAlign w:val="center"/>
+          </w:tcPr>
+          <w:p>
+            <w:pPr>
+              <w:jc w:val="center"/>
+              <w:rPr>
+                <w:color w:val="000000" w:themeColor="text1"/>
+                <w:lang w:val="uk-UA"/>
+              </w:rPr>
+            </w:pPr>
+          </w:p>
+        </w:tc>
+        <w:tc>
+          <w:tcPr>
+            <w:tcW w:w="6936" w:type="dxa"/>
+            <w:vAlign w:val="center"/>
+          </w:tcPr>
+          <w:p>
+            <w:pPr>
+              <w:tabs>
+                <w:tab w:val="left" w:pos="1530"/>
+              </w:tabs>
+              <w:jc w:val="center"/>
+              <w:rPr>
+                <w:color w:val="000000" w:themeColor="text1"/>
+                <w:lang w:val="uk-UA"/>
+              </w:rPr>
+            </w:pPr>
+            <w:proofErr w:type="spellStart"/>
+            <w:r>
+              <w:rPr>
+                <w:color w:val="000000" w:themeColor="text1"/>
+                <w:lang w:val="uk-UA"/>
+              </w:rPr>
+              <w:t>GetItemsFromUserCartByPriceAscendingSuccessfully</w:t>
+            </w:r>
+            <w:proofErr w:type="spellEnd"/>
+          </w:p>
+        </w:tc>
+      </w:tr>
+      <w:tr>
+        <w:trPr>
+          <w:trHeight w:val="567"/>
+        </w:trPr>
+        <w:tc>
+          <w:tcPr>
+            <w:tcW w:w="947" w:type="dxa"/>
+            <w:vAlign w:val="center"/>
+          </w:tcPr>
+          <w:p>
+            <w:bookmarkStart w:id="8" w:name="_GoBack" w:colFirst="1" w:colLast="1"/>
+            <w:r>
+              <w:t>TST56</w:t>
+            </w:r>
+          </w:p>
+        </w:tc>
+        <w:tc>
+          <w:tcPr>
+            <w:tcW w:w="3146" w:type="dxa"/>
+            <w:vMerge w:val="restart"/>
+            <w:vAlign w:val="center"/>
+          </w:tcPr>
+          <w:p>
+            <w:pPr>
+              <w:jc w:val="center"/>
+              <w:rPr>
+                <w:color w:val="000000" w:themeColor="text1"/>
+                <w:lang w:val="uk-UA"/>
+              </w:rPr>
+            </w:pPr>
+            <w:proofErr w:type="spellStart"/>
+            <w:r>
+              <w:rPr>
+                <w:color w:val="000000" w:themeColor="text1"/>
+                <w:lang w:val="uk-UA"/>
+              </w:rPr>
+              <w:t>PurchaseControllerTest</w:t>
+            </w:r>
+            <w:proofErr w:type="spellEnd"/>
+          </w:p>
+        </w:tc>
+        <w:tc>
+          <w:tcPr>
+            <w:tcW w:w="6936" w:type="dxa"/>
+            <w:vAlign w:val="center"/>
+          </w:tcPr>
+          <w:p>
+            <w:pPr>
+              <w:tabs>
+                <w:tab w:val="left" w:pos="1530"/>
+              </w:tabs>
+              <w:jc w:val="center"/>
+              <w:rPr>
+                <w:color w:val="000000" w:themeColor="text1"/>
+                <w:lang w:val="uk-UA"/>
+              </w:rPr>
+            </w:pPr>
+            <w:proofErr w:type="spellStart"/>
+            <w:r>
+              <w:rPr>
+                <w:color w:val="000000" w:themeColor="text1"/>
+                <w:lang w:val="uk-UA"/>
+              </w:rPr>
+              <w:t>ViewPurchaseHistorySuccssesfully</w:t>
+            </w:r>
+            <w:proofErr w:type="spellEnd"/>
+          </w:p>
+        </w:tc>
+      </w:tr>
       <w:bookmarkEnd w:id="8"/>
-      <w:r>
+      <w:tr>
+        <w:trPr>
+          <w:trHeight w:val="567"/>
+        </w:trPr>
+        <w:tc>
+          <w:tcPr>
+            <w:tcW w:w="947" w:type="dxa"/>
+            <w:vAlign w:val="center"/>
+          </w:tcPr>
+          <w:p>
+            <w:r>
+              <w:t>TST57</w:t>
+            </w:r>
+          </w:p>
+        </w:tc>
+        <w:tc>
+          <w:tcPr>
+            <w:tcW w:w="3146" w:type="dxa"/>
+            <w:vMerge/>
+            <w:vAlign w:val="center"/>
+          </w:tcPr>
+          <w:p>
+            <w:pPr>
+              <w:jc w:val="center"/>
+              <w:rPr>
+                <w:color w:val="000000" w:themeColor="text1"/>
+                <w:lang w:val="uk-UA"/>
+              </w:rPr>
+            </w:pPr>
+          </w:p>
+        </w:tc>
+        <w:tc>
+          <w:tcPr>
+            <w:tcW w:w="6936" w:type="dxa"/>
+            <w:vAlign w:val="center"/>
+          </w:tcPr>
+          <w:p>
+            <w:pPr>
+              <w:tabs>
+                <w:tab w:val="left" w:pos="1530"/>
+              </w:tabs>
+              <w:jc w:val="center"/>
+              <w:rPr>
+                <w:color w:val="000000" w:themeColor="text1"/>
+                <w:lang w:val="uk-UA"/>
+              </w:rPr>
+            </w:pPr>
+            <w:proofErr w:type="spellStart"/>
+            <w:r>
+              <w:rPr>
+                <w:color w:val="000000" w:themeColor="text1"/>
+                <w:lang w:val="uk-UA"/>
+              </w:rPr>
+              <w:t>ViewPurchaseDetailsSuccssesfully</w:t>
+            </w:r>
+            <w:proofErr w:type="spellEnd"/>
+          </w:p>
+        </w:tc>
+      </w:tr>
+    </w:tbl>
+    <w:p/>
+    <w:p>
+      <w:pPr>
+        <w:pStyle w:val="Heading1"/>
+        <w:widowControl w:val="0"/>
+        <w:spacing w:line="276" w:lineRule="auto"/>
+        <w:jc w:val="both"/>
+      </w:pPr>
+      <w:bookmarkStart w:id="9" w:name="_1mzdx8u1rj76" w:colFirst="0" w:colLast="0"/>
+      <w:bookmarkEnd w:id="9"/>
+      <w:r>
+        <w:lastRenderedPageBreak/>
         <w:t>Diagrams</w:t>
       </w:r>
     </w:p>
     <w:p>
       <w:pPr>
-        <w:pStyle w:val="2"/>
+        <w:pStyle w:val="Heading2"/>
       </w:pPr>
-      <w:bookmarkStart w:id="9" w:name="_7wbgw2neboan" w:colFirst="0" w:colLast="0"/>
-      <w:bookmarkEnd w:id="9"/>
+      <w:bookmarkStart w:id="10" w:name="_7wbgw2neboan" w:colFirst="0" w:colLast="0"/>
+      <w:bookmarkEnd w:id="10"/>
       <w:r>
         <w:t>Use Case</w:t>
       </w:r>
     </w:p>
     <w:p>
       <w:pPr>
-        <w:pStyle w:val="3"/>
+        <w:pStyle w:val="Heading3"/>
       </w:pPr>
-      <w:bookmarkStart w:id="10" w:name="_smsphgtoawsw" w:colFirst="0" w:colLast="0"/>
-      <w:bookmarkEnd w:id="10"/>
+      <w:bookmarkStart w:id="11" w:name="_smsphgtoawsw" w:colFirst="0" w:colLast="0"/>
+      <w:bookmarkEnd w:id="11"/>
       <w:r>
         <w:t>User</w:t>
       </w:r>
@@ -2672,7 +5968,7 @@
             <v:path o:extrusionok="f" gradientshapeok="t" o:connecttype="rect"/>
             <o:lock v:ext="edit" aspectratio="t"/>
           </v:shapetype>
-          <v:shape id="_x0000_i1025" type="#_x0000_t75" style="width:540pt;height:348.7pt">
+          <v:shape id="_x0000_i1025" type="#_x0000_t75" style="width:540pt;height:348.75pt">
             <v:imagedata r:id="rId5" o:title="user_use_case"/>
           </v:shape>
         </w:pict>
@@ -2680,13 +5976,13 @@
     </w:p>
     <w:p>
       <w:pPr>
-        <w:pStyle w:val="3"/>
+        <w:pStyle w:val="Heading3"/>
         <w:widowControl w:val="0"/>
         <w:spacing w:line="276" w:lineRule="auto"/>
         <w:jc w:val="both"/>
       </w:pPr>
-      <w:bookmarkStart w:id="11" w:name="_ix9obu8v21b" w:colFirst="0" w:colLast="0"/>
-      <w:bookmarkEnd w:id="11"/>
+      <w:bookmarkStart w:id="12" w:name="_ix9obu8v21b" w:colFirst="0" w:colLast="0"/>
+      <w:bookmarkEnd w:id="12"/>
       <w:r>
         <w:lastRenderedPageBreak/>
         <w:t>Manage</w:t>
@@ -2699,7 +5995,7 @@
       </w:r>
       <w:r>
         <w:pict>
-          <v:shape id="_x0000_i1026" type="#_x0000_t75" style="width:540pt;height:322.95pt">
+          <v:shape id="_x0000_i1026" type="#_x0000_t75" style="width:540pt;height:322.5pt">
             <v:imagedata r:id="rId6" o:title="manager_use_case"/>
           </v:shape>
         </w:pict>
@@ -2707,7 +6003,7 @@
     </w:p>
     <w:p>
       <w:pPr>
-        <w:pStyle w:val="3"/>
+        <w:pStyle w:val="Heading3"/>
       </w:pPr>
       <w:r>
         <w:t>Admin</w:t>
@@ -2716,7 +6012,7 @@
     <w:p>
       <w:r>
         <w:pict>
-          <v:shape id="_x0000_i1027" type="#_x0000_t75" style="width:375.05pt;height:270.25pt">
+          <v:shape id="_x0000_i1027" type="#_x0000_t75" style="width:375pt;height:270pt">
             <v:imagedata r:id="rId7" o:title="admin_use_case"/>
           </v:shape>
         </w:pict>
@@ -2756,10 +6052,10 @@
     </w:p>
     <w:p>
       <w:pPr>
-        <w:pStyle w:val="2"/>
+        <w:pStyle w:val="Heading2"/>
       </w:pPr>
-      <w:bookmarkStart w:id="12" w:name="_l67mskebumib" w:colFirst="0" w:colLast="0"/>
-      <w:bookmarkEnd w:id="12"/>
+      <w:bookmarkStart w:id="13" w:name="_l67mskebumib" w:colFirst="0" w:colLast="0"/>
+      <w:bookmarkEnd w:id="13"/>
       <w:r>
         <w:rPr>
           <w:noProof/>
@@ -2779,7 +6075,7 @@
     <w:p/>
     <w:p>
       <w:pPr>
-        <w:pStyle w:val="2"/>
+        <w:pStyle w:val="Heading2"/>
       </w:pPr>
       <w:r>
         <w:lastRenderedPageBreak/>
@@ -2800,11 +6096,10 @@
         <w:ind w:left="-709" w:firstLine="540"/>
         <w:jc w:val="both"/>
       </w:pPr>
-      <w:bookmarkStart w:id="13" w:name="_GoBack"/>
       <w:r>
         <w:rPr>
           <w:noProof/>
-          <w:lang w:val="en-US"/>
+          <w:lang w:val="uk-UA" w:eastAsia="uk-UA"/>
         </w:rPr>
         <w:drawing>
           <wp:inline distT="0" distB="0" distL="0" distR="0">
@@ -2848,7 +6143,6 @@
           </wp:inline>
         </w:drawing>
       </w:r>
-      <w:bookmarkEnd w:id="13"/>
     </w:p>
     <w:p>
       <w:pPr>
@@ -2876,7 +6170,7 @@
 </file>
 
 <file path=word/people.xml><?xml version="1.0" encoding="utf-8"?>
-<w15:people xmlns:wpc="http://schemas.microsoft.com/office/word/2010/wordprocessingCanvas" xmlns:cx="http://schemas.microsoft.com/office/drawing/2014/chartex" xmlns:mc="http://schemas.openxmlformats.org/markup-compatibility/2006" xmlns:o="urn:schemas-microsoft-com:office:office" xmlns:r="http://schemas.openxmlformats.org/officeDocument/2006/relationships" xmlns:m="http://schemas.openxmlformats.org/officeDocument/2006/math" xmlns:v="urn:schemas-microsoft-com:vml" xmlns:wp14="http://schemas.microsoft.com/office/word/2010/wordprocessingDrawing" xmlns:wp="http://schemas.openxmlformats.org/drawingml/2006/wordprocessingDrawing" xmlns:w10="urn:schemas-microsoft-com:office:word" xmlns:w="http://schemas.openxmlformats.org/wordprocessingml/2006/main" xmlns:w14="http://schemas.microsoft.com/office/word/2010/wordml" xmlns:w15="http://schemas.microsoft.com/office/word/2012/wordml" xmlns:w16se="http://schemas.microsoft.com/office/word/2015/wordml/symex" xmlns:wpg="http://schemas.microsoft.com/office/word/2010/wordprocessingGroup" xmlns:wpi="http://schemas.microsoft.com/office/word/2010/wordprocessingInk" xmlns:wne="http://schemas.microsoft.com/office/word/2006/wordml" xmlns:wps="http://schemas.microsoft.com/office/word/2010/wordprocessingShape" mc:Ignorable="w14 w15 w16se wp14">
+<w15:people xmlns:wpc="http://schemas.microsoft.com/office/word/2010/wordprocessingCanvas" xmlns:cx="http://schemas.microsoft.com/office/drawing/2014/chartex" xmlns:cx1="http://schemas.microsoft.com/office/drawing/2015/9/8/chartex" xmlns:mc="http://schemas.openxmlformats.org/markup-compatibility/2006" xmlns:o="urn:schemas-microsoft-com:office:office" xmlns:r="http://schemas.openxmlformats.org/officeDocument/2006/relationships" xmlns:m="http://schemas.openxmlformats.org/officeDocument/2006/math" xmlns:v="urn:schemas-microsoft-com:vml" xmlns:wp14="http://schemas.microsoft.com/office/word/2010/wordprocessingDrawing" xmlns:wp="http://schemas.openxmlformats.org/drawingml/2006/wordprocessingDrawing" xmlns:w10="urn:schemas-microsoft-com:office:word" xmlns:w="http://schemas.openxmlformats.org/wordprocessingml/2006/main" xmlns:w14="http://schemas.microsoft.com/office/word/2010/wordml" xmlns:w15="http://schemas.microsoft.com/office/word/2012/wordml" xmlns:w16se="http://schemas.microsoft.com/office/word/2015/wordml/symex" xmlns:wpg="http://schemas.microsoft.com/office/word/2010/wordprocessingGroup" xmlns:wpi="http://schemas.microsoft.com/office/word/2010/wordprocessingInk" xmlns:wne="http://schemas.microsoft.com/office/word/2006/wordml" xmlns:wps="http://schemas.microsoft.com/office/word/2010/wordprocessingShape" mc:Ignorable="w14 w15 w16se wp14">
   <w15:person w15:author="User">
     <w15:presenceInfo w15:providerId="None" w15:userId="User"/>
   </w15:person>
@@ -3269,13 +6563,13 @@
     <w:lsdException w:name="List Table 6 Colorful Accent 6" w:uiPriority="51"/>
     <w:lsdException w:name="List Table 7 Colorful Accent 6" w:uiPriority="52"/>
   </w:latentStyles>
-  <w:style w:type="paragraph" w:default="1" w:styleId="a">
+  <w:style w:type="paragraph" w:default="1" w:styleId="Normal">
     <w:name w:val="Normal"/>
   </w:style>
-  <w:style w:type="paragraph" w:styleId="1">
+  <w:style w:type="paragraph" w:styleId="Heading1">
     <w:name w:val="heading 1"/>
-    <w:basedOn w:val="a"/>
-    <w:next w:val="a"/>
+    <w:basedOn w:val="Normal"/>
+    <w:next w:val="Normal"/>
     <w:pPr>
       <w:keepNext/>
       <w:keepLines/>
@@ -3287,10 +6581,10 @@
       <w:szCs w:val="40"/>
     </w:rPr>
   </w:style>
-  <w:style w:type="paragraph" w:styleId="2">
+  <w:style w:type="paragraph" w:styleId="Heading2">
     <w:name w:val="heading 2"/>
-    <w:basedOn w:val="a"/>
-    <w:next w:val="a"/>
+    <w:basedOn w:val="Normal"/>
+    <w:next w:val="Normal"/>
     <w:pPr>
       <w:keepNext/>
       <w:keepLines/>
@@ -3302,10 +6596,10 @@
       <w:szCs w:val="32"/>
     </w:rPr>
   </w:style>
-  <w:style w:type="paragraph" w:styleId="3">
+  <w:style w:type="paragraph" w:styleId="Heading3">
     <w:name w:val="heading 3"/>
-    <w:basedOn w:val="a"/>
-    <w:next w:val="a"/>
+    <w:basedOn w:val="Normal"/>
+    <w:next w:val="Normal"/>
     <w:pPr>
       <w:keepNext/>
       <w:keepLines/>
@@ -3318,10 +6612,10 @@
       <w:szCs w:val="28"/>
     </w:rPr>
   </w:style>
-  <w:style w:type="paragraph" w:styleId="4">
+  <w:style w:type="paragraph" w:styleId="Heading4">
     <w:name w:val="heading 4"/>
-    <w:basedOn w:val="a"/>
-    <w:next w:val="a"/>
+    <w:basedOn w:val="Normal"/>
+    <w:next w:val="Normal"/>
     <w:pPr>
       <w:keepNext/>
       <w:keepLines/>
@@ -3334,10 +6628,10 @@
       <w:szCs w:val="24"/>
     </w:rPr>
   </w:style>
-  <w:style w:type="paragraph" w:styleId="5">
+  <w:style w:type="paragraph" w:styleId="Heading5">
     <w:name w:val="heading 5"/>
-    <w:basedOn w:val="a"/>
-    <w:next w:val="a"/>
+    <w:basedOn w:val="Normal"/>
+    <w:next w:val="Normal"/>
     <w:pPr>
       <w:keepNext/>
       <w:keepLines/>
@@ -3348,10 +6642,10 @@
       <w:color w:val="666666"/>
     </w:rPr>
   </w:style>
-  <w:style w:type="paragraph" w:styleId="6">
+  <w:style w:type="paragraph" w:styleId="Heading6">
     <w:name w:val="heading 6"/>
-    <w:basedOn w:val="a"/>
-    <w:next w:val="a"/>
+    <w:basedOn w:val="Normal"/>
+    <w:next w:val="Normal"/>
     <w:pPr>
       <w:keepNext/>
       <w:keepLines/>
@@ -3363,11 +6657,11 @@
       <w:color w:val="666666"/>
     </w:rPr>
   </w:style>
-  <w:style w:type="paragraph" w:styleId="7">
+  <w:style w:type="paragraph" w:styleId="Heading7">
     <w:name w:val="heading 7"/>
-    <w:basedOn w:val="a"/>
-    <w:next w:val="a"/>
-    <w:link w:val="70"/>
+    <w:basedOn w:val="Normal"/>
+    <w:next w:val="Normal"/>
+    <w:link w:val="Heading7Char"/>
     <w:uiPriority w:val="9"/>
     <w:unhideWhenUsed/>
     <w:qFormat/>
@@ -3385,11 +6679,11 @@
       <w:color w:val="243F60" w:themeColor="accent1" w:themeShade="7F"/>
     </w:rPr>
   </w:style>
-  <w:style w:type="paragraph" w:styleId="8">
+  <w:style w:type="paragraph" w:styleId="Heading8">
     <w:name w:val="heading 8"/>
-    <w:basedOn w:val="a"/>
-    <w:next w:val="a"/>
-    <w:link w:val="80"/>
+    <w:basedOn w:val="Normal"/>
+    <w:next w:val="Normal"/>
+    <w:link w:val="Heading8Char"/>
     <w:uiPriority w:val="9"/>
     <w:unhideWhenUsed/>
     <w:qFormat/>
@@ -3407,13 +6701,13 @@
       <w:szCs w:val="21"/>
     </w:rPr>
   </w:style>
-  <w:style w:type="character" w:default="1" w:styleId="a0">
+  <w:style w:type="character" w:default="1" w:styleId="DefaultParagraphFont">
     <w:name w:val="Default Paragraph Font"/>
     <w:uiPriority w:val="1"/>
     <w:semiHidden/>
     <w:unhideWhenUsed/>
   </w:style>
-  <w:style w:type="table" w:default="1" w:styleId="a1">
+  <w:style w:type="table" w:default="1" w:styleId="TableNormal">
     <w:name w:val="Normal Table"/>
     <w:uiPriority w:val="99"/>
     <w:semiHidden/>
@@ -3428,14 +6722,14 @@
       </w:tblCellMar>
     </w:tblPr>
   </w:style>
-  <w:style w:type="numbering" w:default="1" w:styleId="a2">
+  <w:style w:type="numbering" w:default="1" w:styleId="NoList">
     <w:name w:val="No List"/>
     <w:uiPriority w:val="99"/>
     <w:semiHidden/>
     <w:unhideWhenUsed/>
   </w:style>
-  <w:style w:type="table" w:customStyle="1" w:styleId="TableNormal">
-    <w:name w:val="Table Normal"/>
+  <w:style w:type="table" w:customStyle="1" w:styleId="TableNormal1">
+    <w:name w:val="Table Normal1"/>
     <w:tblPr>
       <w:tblCellMar>
         <w:top w:w="0" w:type="dxa"/>
@@ -3445,10 +6739,10 @@
       </w:tblCellMar>
     </w:tblPr>
   </w:style>
-  <w:style w:type="paragraph" w:styleId="a3">
+  <w:style w:type="paragraph" w:styleId="Title">
     <w:name w:val="Title"/>
-    <w:basedOn w:val="a"/>
-    <w:next w:val="a"/>
+    <w:basedOn w:val="Normal"/>
+    <w:next w:val="Normal"/>
     <w:pPr>
       <w:keepNext/>
       <w:keepLines/>
@@ -3459,10 +6753,10 @@
       <w:szCs w:val="52"/>
     </w:rPr>
   </w:style>
-  <w:style w:type="paragraph" w:styleId="a4">
+  <w:style w:type="paragraph" w:styleId="Subtitle">
     <w:name w:val="Subtitle"/>
-    <w:basedOn w:val="a"/>
-    <w:next w:val="a"/>
+    <w:basedOn w:val="Normal"/>
+    <w:next w:val="Normal"/>
     <w:pPr>
       <w:keepNext/>
       <w:keepLines/>
@@ -3474,10 +6768,10 @@
       <w:szCs w:val="30"/>
     </w:rPr>
   </w:style>
-  <w:style w:type="character" w:customStyle="1" w:styleId="70">
-    <w:name w:val="Заголовок 7 Знак"/>
-    <w:basedOn w:val="a0"/>
-    <w:link w:val="7"/>
+  <w:style w:type="character" w:customStyle="1" w:styleId="Heading7Char">
+    <w:name w:val="Heading 7 Char"/>
+    <w:basedOn w:val="DefaultParagraphFont"/>
+    <w:link w:val="Heading7"/>
     <w:uiPriority w:val="9"/>
     <w:rsid w:val="008745F6"/>
     <w:rPr>
@@ -3487,9 +6781,9 @@
       <w:color w:val="243F60" w:themeColor="accent1" w:themeShade="7F"/>
     </w:rPr>
   </w:style>
-  <w:style w:type="character" w:styleId="a5">
+  <w:style w:type="character" w:styleId="SubtleEmphasis">
     <w:name w:val="Subtle Emphasis"/>
-    <w:basedOn w:val="a0"/>
+    <w:basedOn w:val="DefaultParagraphFont"/>
     <w:uiPriority w:val="19"/>
     <w:qFormat/>
     <w:rsid w:val="008745F6"/>
@@ -3499,10 +6793,10 @@
       <w:color w:val="404040" w:themeColor="text1" w:themeTint="BF"/>
     </w:rPr>
   </w:style>
-  <w:style w:type="character" w:customStyle="1" w:styleId="80">
-    <w:name w:val="Заголовок 8 Знак"/>
-    <w:basedOn w:val="a0"/>
-    <w:link w:val="8"/>
+  <w:style w:type="character" w:customStyle="1" w:styleId="Heading8Char">
+    <w:name w:val="Heading 8 Char"/>
+    <w:basedOn w:val="DefaultParagraphFont"/>
+    <w:link w:val="Heading8"/>
     <w:uiPriority w:val="9"/>
     <w:rsid w:val="008745F6"/>
     <w:rPr>
@@ -3512,9 +6806,9 @@
       <w:szCs w:val="21"/>
     </w:rPr>
   </w:style>
-  <w:style w:type="table" w:styleId="a6">
+  <w:style w:type="table" w:styleId="TableGrid">
     <w:name w:val="Table Grid"/>
-    <w:basedOn w:val="a1"/>
+    <w:basedOn w:val="TableNormal"/>
     <w:uiPriority w:val="39"/>
     <w:rsid w:val="008745F6"/>
     <w:tblPr>
@@ -3528,9 +6822,9 @@
       </w:tblBorders>
     </w:tblPr>
   </w:style>
-  <w:style w:type="character" w:styleId="a7">
+  <w:style w:type="character" w:styleId="Strong">
     <w:name w:val="Strong"/>
-    <w:basedOn w:val="a0"/>
+    <w:basedOn w:val="DefaultParagraphFont"/>
     <w:uiPriority w:val="22"/>
     <w:qFormat/>
     <w:rsid w:val="00E35CEC"/>
@@ -3867,7 +7161,7 @@
 </file>
 
 <file path=customXml/itemProps1.xml><?xml version="1.0" encoding="utf-8"?>
-<ds:datastoreItem xmlns:ds="http://schemas.openxmlformats.org/officeDocument/2006/customXml" ds:itemID="{EB038CB1-7EB8-48BD-B9D4-5C68301D794F}">
+<ds:datastoreItem xmlns:ds="http://schemas.openxmlformats.org/officeDocument/2006/customXml" ds:itemID="{E0893613-48DD-4463-902C-024CF1FC5417}">
   <ds:schemaRefs>
     <ds:schemaRef ds:uri="http://schemas.openxmlformats.org/officeDocument/2006/bibliography"/>
   </ds:schemaRefs>

</xml_diff>